<commit_message>
Medikamentenabgabe und erster Teil technische Dokumentation erfasst.
</commit_message>
<xml_diff>
--- a/Bericht.docx
+++ b/Bericht.docx
@@ -1,6 +1,6 @@
 
 <file path=word/document.xml><?xml version="1.0" encoding="utf-8"?>
-<w:document xmlns:wpc="http://schemas.microsoft.com/office/word/2010/wordprocessingCanvas" xmlns:mc="http://schemas.openxmlformats.org/markup-compatibility/2006" xmlns:o="urn:schemas-microsoft-com:office:office" xmlns:r="http://schemas.openxmlformats.org/officeDocument/2006/relationships" xmlns:m="http://schemas.openxmlformats.org/officeDocument/2006/math" xmlns:v="urn:schemas-microsoft-com:vml" xmlns:wp14="http://schemas.microsoft.com/office/word/2010/wordprocessingDrawing" xmlns:wp="http://schemas.openxmlformats.org/drawingml/2006/wordprocessingDrawing" xmlns:w10="urn:schemas-microsoft-com:office:word" xmlns:w="http://schemas.openxmlformats.org/wordprocessingml/2006/main" xmlns:w14="http://schemas.microsoft.com/office/word/2010/wordml" xmlns:w15="http://schemas.microsoft.com/office/word/2012/wordml" xmlns:wpg="http://schemas.microsoft.com/office/word/2010/wordprocessingGroup" xmlns:wpi="http://schemas.microsoft.com/office/word/2010/wordprocessingInk" xmlns:wne="http://schemas.microsoft.com/office/word/2006/wordml" xmlns:wps="http://schemas.microsoft.com/office/word/2010/wordprocessingShape" mc:Ignorable="w14 w15 wp14">
+<w:document xmlns:wpc="http://schemas.microsoft.com/office/word/2010/wordprocessingCanvas" xmlns:mc="http://schemas.openxmlformats.org/markup-compatibility/2006" xmlns:o="urn:schemas-microsoft-com:office:office" xmlns:r="http://schemas.openxmlformats.org/officeDocument/2006/relationships" xmlns:m="http://schemas.openxmlformats.org/officeDocument/2006/math" xmlns:v="urn:schemas-microsoft-com:vml" xmlns:wp14="http://schemas.microsoft.com/office/word/2010/wordprocessingDrawing" xmlns:wp="http://schemas.openxmlformats.org/drawingml/2006/wordprocessingDrawing" xmlns:w10="urn:schemas-microsoft-com:office:word" xmlns:w="http://schemas.openxmlformats.org/wordprocessingml/2006/main" xmlns:w14="http://schemas.microsoft.com/office/word/2010/wordml" xmlns:wpg="http://schemas.microsoft.com/office/word/2010/wordprocessingGroup" xmlns:wpi="http://schemas.microsoft.com/office/word/2010/wordprocessingInk" xmlns:wne="http://schemas.microsoft.com/office/word/2006/wordml" xmlns:wps="http://schemas.microsoft.com/office/word/2010/wordprocessingShape" mc:Ignorable="w14 wp14">
   <w:body>
     <w:p>
       <w:pPr>
@@ -9,6 +9,9 @@
       <w:r>
         <w:t>Dokumentation</w:t>
       </w:r>
+      <w:r>
+        <w:t xml:space="preserve"> MY PDMS</w:t>
+      </w:r>
     </w:p>
     <w:p>
       <w:pPr>
@@ -22,13 +25,8 @@
       <w:pPr>
         <w:pStyle w:val="berschrift3"/>
       </w:pPr>
-      <w:proofErr w:type="spellStart"/>
-      <w:r>
-        <w:t>Login</w:t>
-      </w:r>
-      <w:proofErr w:type="spellEnd"/>
-      <w:r>
-        <w:t xml:space="preserve"> Screen</w:t>
+      <w:r>
+        <w:t>Login Screen</w:t>
       </w:r>
     </w:p>
     <w:p>
@@ -56,7 +54,7 @@
                     <pic:cNvPicPr/>
                   </pic:nvPicPr>
                   <pic:blipFill>
-                    <a:blip r:embed="rId5"/>
+                    <a:blip r:embed="rId6"/>
                     <a:stretch>
                       <a:fillRect/>
                     </a:stretch>
@@ -82,15 +80,7 @@
     </w:p>
     <w:p>
       <w:r>
-        <w:t>Dieser Screen dient dazu, die jeweiligen Benutzer zu authentifizieren. Nachdem der Benutzer seine Authentifizierungsdaten eingegeben hat, kann er mit der Taste „Enter“ oder mit einem Klick auf den Button „</w:t>
-      </w:r>
-      <w:proofErr w:type="spellStart"/>
-      <w:r>
-        <w:t>Login</w:t>
-      </w:r>
-      <w:proofErr w:type="spellEnd"/>
-      <w:r>
-        <w:t>“ einloggen.</w:t>
+        <w:t>Dieser Screen dient dazu, die jeweiligen Benutzer zu authentifizieren. Nachdem der Benutzer seine Authentifizierungsdaten eingegeben hat, kann er mit der Taste „Enter“ oder mit einem Klick auf den Button „Login“ einloggen.</w:t>
       </w:r>
     </w:p>
     <w:p/>
@@ -171,7 +161,7 @@
               </wp:anchor>
             </w:drawing>
           </mc:Choice>
-          <mc:Fallback>
+          <mc:Fallback xmlns:w15="http://schemas.microsoft.com/office/word/2012/wordml">
             <w:pict>
               <v:rect w14:anchorId="0EEE2251" id="Rechteck 3" o:spid="_x0000_s1026" style="position:absolute;margin-left:-.35pt;margin-top:32.45pt;width:96.75pt;height:100.3pt;z-index:251658240;visibility:visible;mso-wrap-style:square;mso-wrap-distance-left:9pt;mso-wrap-distance-top:0;mso-wrap-distance-right:9pt;mso-wrap-distance-bottom:0;mso-position-horizontal:absolute;mso-position-horizontal-relative:text;mso-position-vertical:absolute;mso-position-vertical-relative:text;v-text-anchor:middle" o:gfxdata="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" filled="f" strokecolor="red" strokeweight="1pt"/>
             </w:pict>
@@ -199,7 +189,7 @@
                     <pic:cNvPicPr/>
                   </pic:nvPicPr>
                   <pic:blipFill>
-                    <a:blip r:embed="rId6"/>
+                    <a:blip r:embed="rId7"/>
                     <a:stretch>
                       <a:fillRect/>
                     </a:stretch>
@@ -222,20 +212,7 @@
     </w:p>
     <w:p>
       <w:r>
-        <w:t xml:space="preserve">Nach dem </w:t>
-      </w:r>
-      <w:proofErr w:type="spellStart"/>
-      <w:proofErr w:type="gramStart"/>
-      <w:r>
-        <w:t>Login</w:t>
-      </w:r>
-      <w:proofErr w:type="spellEnd"/>
-      <w:r>
-        <w:t>,</w:t>
-      </w:r>
-      <w:proofErr w:type="gramEnd"/>
-      <w:r>
-        <w:t xml:space="preserve"> wird der Benutzer auf seiner Homepage empfangen. Der Benutzer kann nun auf der linken Seite einen, der ihm zugewiesenen Patienten, auswählen.</w:t>
+        <w:t>Nach dem Login, wird der Benutzer auf seiner Homepage empfangen. Der Benutzer kann nun auf der linken Seite einen, der ihm zugewiesenen Patienten, auswählen.</w:t>
       </w:r>
     </w:p>
     <w:p>
@@ -322,7 +299,7 @@
               </wp:anchor>
             </w:drawing>
           </mc:Choice>
-          <mc:Fallback>
+          <mc:Fallback xmlns:w15="http://schemas.microsoft.com/office/word/2012/wordml">
             <w:pict>
               <v:rect w14:anchorId="51918B6E" id="Rechteck 9" o:spid="_x0000_s1026" style="position:absolute;margin-left:0;margin-top:2.6pt;width:57pt;height:203.25pt;z-index:251663360;visibility:visible;mso-wrap-style:square;mso-width-percent:0;mso-height-percent:0;mso-wrap-distance-left:9pt;mso-wrap-distance-top:0;mso-wrap-distance-right:9pt;mso-wrap-distance-bottom:0;mso-position-horizontal:left;mso-position-horizontal-relative:margin;mso-position-vertical:absolute;mso-position-vertical-relative:text;mso-width-percent:0;mso-height-percent:0;mso-width-relative:margin;mso-height-relative:margin;v-text-anchor:middle" o:gfxdata="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" filled="f" strokecolor="red" strokeweight="1pt">
                 <w10:wrap anchorx="margin"/>
@@ -405,7 +382,7 @@
               </wp:anchor>
             </w:drawing>
           </mc:Choice>
-          <mc:Fallback>
+          <mc:Fallback xmlns:w15="http://schemas.microsoft.com/office/word/2012/wordml">
             <w:pict>
               <v:rect w14:anchorId="1D2F3CA4" id="Rechteck 8" o:spid="_x0000_s1026" style="position:absolute;margin-left:350.65pt;margin-top:6.35pt;width:27pt;height:198.75pt;z-index:251661312;visibility:visible;mso-wrap-style:square;mso-width-percent:0;mso-height-percent:0;mso-wrap-distance-left:9pt;mso-wrap-distance-top:0;mso-wrap-distance-right:9pt;mso-wrap-distance-bottom:0;mso-position-horizontal:absolute;mso-position-horizontal-relative:text;mso-position-vertical:absolute;mso-position-vertical-relative:text;mso-width-percent:0;mso-height-percent:0;mso-width-relative:margin;mso-height-relative:margin;v-text-anchor:middle" o:gfxdata="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" filled="f" strokecolor="red" strokeweight="1pt"/>
             </w:pict>
@@ -486,7 +463,7 @@
               </wp:anchor>
             </w:drawing>
           </mc:Choice>
-          <mc:Fallback>
+          <mc:Fallback xmlns:w15="http://schemas.microsoft.com/office/word/2012/wordml">
             <w:pict>
               <v:rect w14:anchorId="6B580DEC" id="Rechteck 10" o:spid="_x0000_s1026" style="position:absolute;margin-left:50.65pt;margin-top:207.35pt;width:317.25pt;height:19.5pt;z-index:251665408;visibility:visible;mso-wrap-style:square;mso-width-percent:0;mso-height-percent:0;mso-wrap-distance-left:9pt;mso-wrap-distance-top:0;mso-wrap-distance-right:9pt;mso-wrap-distance-bottom:0;mso-position-horizontal:absolute;mso-position-horizontal-relative:text;mso-position-vertical:absolute;mso-position-vertical-relative:text;mso-width-percent:0;mso-height-percent:0;mso-width-relative:margin;mso-height-relative:margin;v-text-anchor:middle" o:gfxdata="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" filled="f" strokecolor="red" strokeweight="1pt"/>
             </w:pict>
@@ -564,7 +541,7 @@
               </wp:anchor>
             </w:drawing>
           </mc:Choice>
-          <mc:Fallback>
+          <mc:Fallback xmlns:w15="http://schemas.microsoft.com/office/word/2012/wordml">
             <w:pict>
               <v:rect w14:anchorId="3EC095A2" id="Rechteck 7" o:spid="_x0000_s1026" style="position:absolute;margin-left:377.65pt;margin-top:10.1pt;width:18pt;height:33.75pt;z-index:251659264;visibility:visible;mso-wrap-style:square;mso-width-percent:0;mso-wrap-distance-left:9pt;mso-wrap-distance-top:0;mso-wrap-distance-right:9pt;mso-wrap-distance-bottom:0;mso-position-horizontal:absolute;mso-position-horizontal-relative:text;mso-position-vertical:absolute;mso-position-vertical-relative:text;mso-width-percent:0;mso-width-relative:margin;v-text-anchor:middle" o:gfxdata="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" filled="f" strokecolor="red" strokeweight="1pt"/>
             </w:pict>
@@ -592,7 +569,7 @@
                     <pic:cNvPicPr/>
                   </pic:nvPicPr>
                   <pic:blipFill>
-                    <a:blip r:embed="rId7"/>
+                    <a:blip r:embed="rId8"/>
                     <a:stretch>
                       <a:fillRect/>
                     </a:stretch>
@@ -791,21 +768,7 @@
                                 <w:rPr>
                                   <w:color w:val="000000" w:themeColor="text1"/>
                                 </w:rPr>
-                                <w:t xml:space="preserve">        </w:t>
-                              </w:r>
-                              <w:proofErr w:type="gramStart"/>
-                              <w:r>
-                                <w:rPr>
-                                  <w:color w:val="000000" w:themeColor="text1"/>
-                                </w:rPr>
-                                <w:t>2   3</w:t>
-                              </w:r>
-                              <w:proofErr w:type="gramEnd"/>
-                              <w:r>
-                                <w:rPr>
-                                  <w:color w:val="000000" w:themeColor="text1"/>
-                                </w:rPr>
-                                <w:t xml:space="preserve">               4     5  6</w:t>
+                                <w:t xml:space="preserve">        2   3               4     5  6</w:t>
                               </w:r>
                             </w:p>
                           </w:txbxContent>
@@ -823,7 +786,7 @@
               </wp:anchor>
             </w:drawing>
           </mc:Choice>
-          <mc:Fallback>
+          <mc:Fallback xmlns:w15="http://schemas.microsoft.com/office/word/2012/wordml">
             <w:pict>
               <v:group id="Gruppieren 15" o:spid="_x0000_s1026" style="position:absolute;left:0;text-align:left;margin-left:276.4pt;margin-top:8.35pt;width:176.25pt;height:30pt;z-index:251670528" coordsize="22383,3810" o:gfxdata="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">
                 <v:rect id="Rechteck 12" o:spid="_x0000_s1027" style="position:absolute;top:1905;width:22193;height:1905;visibility:visible;mso-wrap-style:square;v-text-anchor:middle" o:gfxdata="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" filled="f" strokecolor="red" strokeweight="1pt"/>
@@ -897,7 +860,7 @@
                     </pic:cNvPicPr>
                   </pic:nvPicPr>
                   <pic:blipFill>
-                    <a:blip r:embed="rId8">
+                    <a:blip r:embed="rId9">
                       <a:extLst>
                         <a:ext uri="{28A0092B-C50C-407E-A947-70E740481C1C}">
                           <a14:useLocalDpi xmlns:a14="http://schemas.microsoft.com/office/drawing/2010/main" val="0"/>
@@ -1014,13 +977,8 @@
         <w:pStyle w:val="berschrift3"/>
       </w:pPr>
       <w:r>
-        <w:t xml:space="preserve">Vitalzeichen </w:t>
-      </w:r>
-      <w:proofErr w:type="gramStart"/>
-      <w:r>
-        <w:t>anzeigen</w:t>
-      </w:r>
-      <w:proofErr w:type="gramEnd"/>
+        <w:t>Vitalzeichen anzeigen</w:t>
+      </w:r>
     </w:p>
     <w:p>
       <w:r>
@@ -1044,7 +1002,7 @@
                     <pic:cNvPicPr/>
                   </pic:nvPicPr>
                   <pic:blipFill>
-                    <a:blip r:embed="rId9"/>
+                    <a:blip r:embed="rId10"/>
                     <a:stretch>
                       <a:fillRect/>
                     </a:stretch>
@@ -1106,7 +1064,7 @@
                     </pic:cNvPicPr>
                   </pic:nvPicPr>
                   <pic:blipFill>
-                    <a:blip r:embed="rId10">
+                    <a:blip r:embed="rId11">
                       <a:extLst>
                         <a:ext uri="{28A0092B-C50C-407E-A947-70E740481C1C}">
                           <a14:useLocalDpi xmlns:a14="http://schemas.microsoft.com/office/drawing/2010/main" val="0"/>
@@ -1143,11 +1101,404 @@
         <w:t>Ein neues Vitalzeichen kann mit dem Formular am Ende der Patientenansicht erfasst werden.</w:t>
       </w:r>
     </w:p>
-    <w:p>
+    <w:p/>
+    <w:p>
+      <w:pPr>
+        <w:pStyle w:val="berschrift3"/>
+      </w:pPr>
+      <w:r>
+        <w:t>Medikamentenabgaben anzeigen</w:t>
+      </w:r>
+    </w:p>
+    <w:p>
+      <w:r>
+        <w:t xml:space="preserve">Über die Vitalzeichenseite kann über Show </w:t>
+      </w:r>
+      <w:proofErr w:type="spellStart"/>
+      <w:r>
+        <w:t>Medication</w:t>
+      </w:r>
+      <w:proofErr w:type="spellEnd"/>
+      <w:r>
+        <w:t xml:space="preserve"> die Medikationsseite geöffnet werden. Es werden die erfolgten Medikamentenabgaben dokumentiert, wobei der Name des Medikaments, die Menge, der Dokumentationszeitpunkt sowie der Name der Pflegenden und des Arztes angezeigt werden. Zusätzlich kann für jede Abgabe eine Notiz erfasst werden. Die Medikamente werden nach Dokumentationszeit aufsteigend sortiert.</w:t>
+      </w:r>
+    </w:p>
+    <w:p>
+      <w:r>
+        <w:rPr>
+          <w:noProof/>
+          <w:lang w:eastAsia="de-CH"/>
+        </w:rPr>
+        <w:drawing>
+          <wp:inline distT="0" distB="0" distL="0" distR="0" wp14:anchorId="0F8638A7" wp14:editId="1DBDA2B3">
+            <wp:extent cx="5760720" cy="742291"/>
+            <wp:effectExtent l="0" t="0" r="0" b="1270"/>
+            <wp:docPr id="4" name="Grafik 4"/>
+            <wp:cNvGraphicFramePr>
+              <a:graphicFrameLocks xmlns:a="http://schemas.openxmlformats.org/drawingml/2006/main" noChangeAspect="1"/>
+            </wp:cNvGraphicFramePr>
+            <a:graphic xmlns:a="http://schemas.openxmlformats.org/drawingml/2006/main">
+              <a:graphicData uri="http://schemas.openxmlformats.org/drawingml/2006/picture">
+                <pic:pic xmlns:pic="http://schemas.openxmlformats.org/drawingml/2006/picture">
+                  <pic:nvPicPr>
+                    <pic:cNvPr id="0" name=""/>
+                    <pic:cNvPicPr/>
+                  </pic:nvPicPr>
+                  <pic:blipFill>
+                    <a:blip r:embed="rId12"/>
+                    <a:stretch>
+                      <a:fillRect/>
+                    </a:stretch>
+                  </pic:blipFill>
+                  <pic:spPr>
+                    <a:xfrm>
+                      <a:off x="0" y="0"/>
+                      <a:ext cx="5760720" cy="742291"/>
+                    </a:xfrm>
+                    <a:prstGeom prst="rect">
+                      <a:avLst/>
+                    </a:prstGeom>
+                  </pic:spPr>
+                </pic:pic>
+              </a:graphicData>
+            </a:graphic>
+          </wp:inline>
+        </w:drawing>
+      </w:r>
+    </w:p>
+    <w:p>
+      <w:pPr>
+        <w:pStyle w:val="berschrift3"/>
+      </w:pPr>
+      <w:r>
+        <w:t>Medikamentenabgabe hinzufügen</w:t>
+      </w:r>
+    </w:p>
+    <w:p>
+      <w:r>
+        <w:t>Auf derselben Seite können neue Medikamentenabgaben hinzugefügt werden. Dazu können per Dropdown das Medikament und dessen Dosis, der Arzt und die Pflege ausgewählt werden. Zusätzlich kann die Menge und die Notiz in Textfeldern erfasst werden.</w:t>
+      </w:r>
+    </w:p>
+    <w:p>
+      <w:r>
+        <w:rPr>
+          <w:noProof/>
+          <w:lang w:eastAsia="de-CH"/>
+        </w:rPr>
+        <w:drawing>
+          <wp:inline distT="0" distB="0" distL="0" distR="0" wp14:anchorId="78246AD2" wp14:editId="2809A20B">
+            <wp:extent cx="5760720" cy="2031502"/>
+            <wp:effectExtent l="0" t="0" r="0" b="6985"/>
+            <wp:docPr id="5" name="Grafik 5"/>
+            <wp:cNvGraphicFramePr>
+              <a:graphicFrameLocks xmlns:a="http://schemas.openxmlformats.org/drawingml/2006/main" noChangeAspect="1"/>
+            </wp:cNvGraphicFramePr>
+            <a:graphic xmlns:a="http://schemas.openxmlformats.org/drawingml/2006/main">
+              <a:graphicData uri="http://schemas.openxmlformats.org/drawingml/2006/picture">
+                <pic:pic xmlns:pic="http://schemas.openxmlformats.org/drawingml/2006/picture">
+                  <pic:nvPicPr>
+                    <pic:cNvPr id="0" name=""/>
+                    <pic:cNvPicPr/>
+                  </pic:nvPicPr>
+                  <pic:blipFill>
+                    <a:blip r:embed="rId13"/>
+                    <a:stretch>
+                      <a:fillRect/>
+                    </a:stretch>
+                  </pic:blipFill>
+                  <pic:spPr>
+                    <a:xfrm>
+                      <a:off x="0" y="0"/>
+                      <a:ext cx="5760720" cy="2031502"/>
+                    </a:xfrm>
+                    <a:prstGeom prst="rect">
+                      <a:avLst/>
+                    </a:prstGeom>
+                  </pic:spPr>
+                </pic:pic>
+              </a:graphicData>
+            </a:graphic>
+          </wp:inline>
+        </w:drawing>
+      </w:r>
+    </w:p>
+    <w:p/>
+    <w:p>
+      <w:pPr>
+        <w:pStyle w:val="berschrift2"/>
+      </w:pPr>
+      <w:r>
+        <w:lastRenderedPageBreak/>
+        <w:t>Technische Dokumentation</w:t>
+      </w:r>
+    </w:p>
+    <w:p>
+      <w:pPr>
+        <w:pStyle w:val="berschrift3"/>
+      </w:pPr>
+      <w:r>
+        <w:t>Architektur</w:t>
+      </w:r>
+    </w:p>
+    <w:p>
+      <w:r>
+        <w:t xml:space="preserve">Die Applikation ist im MVC Pattern aufgebaut, wobei das Model in PHP, die View in HTML und der Controller in </w:t>
+      </w:r>
+      <w:proofErr w:type="spellStart"/>
+      <w:r>
+        <w:t>Javascript</w:t>
+      </w:r>
+      <w:proofErr w:type="spellEnd"/>
+      <w:r>
+        <w:t xml:space="preserve"> implementiert sind. Zusätzlich ist die Applikation als Drei-Schicht-Applikation mit einer beliebigen Anzahl Clients (Zugang per Webbrowser wie Chrome), einem Webserver (PHP) und einem Datenbankserver (MySQL) aufgebaut. </w:t>
+      </w:r>
+    </w:p>
+    <w:p>
+      <w:pPr>
+        <w:pStyle w:val="berschrift3"/>
+      </w:pPr>
+      <w:r>
+        <w:t>Datenzugriff</w:t>
+      </w:r>
+    </w:p>
+    <w:p>
+      <w:r>
+        <w:t xml:space="preserve">Die für den Datenzugriff benötigten Informationen (Login, Passwort, URL des Datenbankservers) befinden sich im File </w:t>
+      </w:r>
+      <w:proofErr w:type="spellStart"/>
+      <w:r>
+        <w:t>pdo.inc.php</w:t>
+      </w:r>
+      <w:proofErr w:type="spellEnd"/>
+      <w:r>
+        <w:t xml:space="preserve">. </w:t>
+      </w:r>
+    </w:p>
+    <w:p>
+      <w:r>
+        <w:t xml:space="preserve">Die Daten (z.B. Vital </w:t>
+      </w:r>
+      <w:proofErr w:type="spellStart"/>
+      <w:r>
+        <w:t>Signs</w:t>
+      </w:r>
+      <w:proofErr w:type="spellEnd"/>
+      <w:r>
+        <w:t xml:space="preserve"> oder Medikationsabgaben) werden in der MySQL-Datenbank gespeichert und in PHP mit </w:t>
+      </w:r>
+      <w:proofErr w:type="spellStart"/>
+      <w:r>
+        <w:t>Prepared</w:t>
+      </w:r>
+      <w:proofErr w:type="spellEnd"/>
+      <w:r>
+        <w:t xml:space="preserve"> Statements ausgelesen, insofern es sich um Statements mit Variablen handelt. Alle Daten, welche für eine Seite benötigt sind, werden in ein mehrdimensionales assoziatives Array ($</w:t>
+      </w:r>
+      <w:proofErr w:type="spellStart"/>
+      <w:r>
+        <w:t>response</w:t>
+      </w:r>
+      <w:proofErr w:type="spellEnd"/>
+      <w:r>
+        <w:t xml:space="preserve">) gespeichert, welches </w:t>
+      </w:r>
+      <w:r>
+        <w:t xml:space="preserve">anschliessend mit der PHP-Funktion </w:t>
+      </w:r>
+      <w:proofErr w:type="spellStart"/>
+      <w:r>
+        <w:t>json_encode</w:t>
+      </w:r>
+      <w:proofErr w:type="spellEnd"/>
+      <w:r>
+        <w:t xml:space="preserve"> in einen JSON-String umgewandelt werden.</w:t>
+      </w:r>
+    </w:p>
+    <w:p>
+      <w:r>
+        <w:rPr>
+          <w:noProof/>
+          <w:lang w:eastAsia="de-CH"/>
+        </w:rPr>
+        <w:drawing>
+          <wp:inline distT="0" distB="0" distL="0" distR="0" wp14:anchorId="7997F886" wp14:editId="0E3372B4">
+            <wp:extent cx="5364480" cy="2811780"/>
+            <wp:effectExtent l="0" t="0" r="7620" b="7620"/>
+            <wp:docPr id="18" name="Grafik 18"/>
+            <wp:cNvGraphicFramePr>
+              <a:graphicFrameLocks xmlns:a="http://schemas.openxmlformats.org/drawingml/2006/main" noChangeAspect="1"/>
+            </wp:cNvGraphicFramePr>
+            <a:graphic xmlns:a="http://schemas.openxmlformats.org/drawingml/2006/main">
+              <a:graphicData uri="http://schemas.openxmlformats.org/drawingml/2006/picture">
+                <pic:pic xmlns:pic="http://schemas.openxmlformats.org/drawingml/2006/picture">
+                  <pic:nvPicPr>
+                    <pic:cNvPr id="0" name=""/>
+                    <pic:cNvPicPr/>
+                  </pic:nvPicPr>
+                  <pic:blipFill>
+                    <a:blip r:embed="rId14"/>
+                    <a:stretch>
+                      <a:fillRect/>
+                    </a:stretch>
+                  </pic:blipFill>
+                  <pic:spPr>
+                    <a:xfrm>
+                      <a:off x="0" y="0"/>
+                      <a:ext cx="5364480" cy="2811780"/>
+                    </a:xfrm>
+                    <a:prstGeom prst="rect">
+                      <a:avLst/>
+                    </a:prstGeom>
+                  </pic:spPr>
+                </pic:pic>
+              </a:graphicData>
+            </a:graphic>
+          </wp:inline>
+        </w:drawing>
+      </w:r>
+    </w:p>
+    <w:p>
+      <w:pPr>
+        <w:rPr>
+          <w:noProof/>
+          <w:lang w:eastAsia="de-CH"/>
+        </w:rPr>
+      </w:pPr>
+      <w:r>
+        <w:t xml:space="preserve">Diese Daten werden auf jeder Seite per AJAX-Aufruf vom </w:t>
+      </w:r>
+      <w:proofErr w:type="spellStart"/>
+      <w:r>
+        <w:t>Javascript</w:t>
+      </w:r>
+      <w:proofErr w:type="spellEnd"/>
+      <w:r>
+        <w:t xml:space="preserve">-Controller geladen. Mittels </w:t>
+      </w:r>
+      <w:proofErr w:type="spellStart"/>
+      <w:r>
+        <w:t>JSON.parse</w:t>
+      </w:r>
+      <w:proofErr w:type="spellEnd"/>
+      <w:r>
+        <w:t xml:space="preserve"> werden anhand des JSON-String </w:t>
+      </w:r>
+      <w:proofErr w:type="spellStart"/>
+      <w:r>
+        <w:t>Javascript</w:t>
+      </w:r>
+      <w:proofErr w:type="spellEnd"/>
+      <w:r>
+        <w:t>-Objekte erzeugt, welche anschliessend für die Darstellung in HTML aufbereitet werden.</w:t>
+      </w:r>
+      <w:r>
+        <w:rPr>
+          <w:noProof/>
+          <w:lang w:eastAsia="de-CH"/>
+        </w:rPr>
+        <w:t xml:space="preserve"> </w:t>
+      </w:r>
+      <w:r>
+        <w:rPr>
+          <w:noProof/>
+          <w:lang w:eastAsia="de-CH"/>
+        </w:rPr>
+        <w:t>Hier das Beispiel für die Aufbereitung der Pflegenden, welche für die Abgabe der Medikamente hinterlegt werden kann.</w:t>
+      </w:r>
+      <w:r>
+        <w:rPr>
+          <w:noProof/>
+          <w:lang w:eastAsia="de-CH"/>
+        </w:rPr>
+        <w:t xml:space="preserve"> Der String „nurses“ wird anschliessend im entsprechenden Select hinterlegt.</w:t>
+      </w:r>
+      <w:r>
+        <w:rPr>
+          <w:noProof/>
+          <w:lang w:eastAsia="de-CH"/>
+        </w:rPr>
+        <w:drawing>
+          <wp:inline distT="0" distB="0" distL="0" distR="0" wp14:anchorId="09F38760" wp14:editId="5E9D1F8D">
+            <wp:extent cx="3817620" cy="784860"/>
+            <wp:effectExtent l="0" t="0" r="0" b="0"/>
+            <wp:docPr id="19" name="Grafik 19"/>
+            <wp:cNvGraphicFramePr>
+              <a:graphicFrameLocks xmlns:a="http://schemas.openxmlformats.org/drawingml/2006/main" noChangeAspect="1"/>
+            </wp:cNvGraphicFramePr>
+            <a:graphic xmlns:a="http://schemas.openxmlformats.org/drawingml/2006/main">
+              <a:graphicData uri="http://schemas.openxmlformats.org/drawingml/2006/picture">
+                <pic:pic xmlns:pic="http://schemas.openxmlformats.org/drawingml/2006/picture">
+                  <pic:nvPicPr>
+                    <pic:cNvPr id="0" name=""/>
+                    <pic:cNvPicPr/>
+                  </pic:nvPicPr>
+                  <pic:blipFill>
+                    <a:blip r:embed="rId15"/>
+                    <a:stretch>
+                      <a:fillRect/>
+                    </a:stretch>
+                  </pic:blipFill>
+                  <pic:spPr>
+                    <a:xfrm>
+                      <a:off x="0" y="0"/>
+                      <a:ext cx="3817620" cy="784860"/>
+                    </a:xfrm>
+                    <a:prstGeom prst="rect">
+                      <a:avLst/>
+                    </a:prstGeom>
+                  </pic:spPr>
+                </pic:pic>
+              </a:graphicData>
+            </a:graphic>
+          </wp:inline>
+        </w:drawing>
+      </w:r>
+    </w:p>
+    <w:p>
+      <w:pPr>
+        <w:pStyle w:val="berschrift3"/>
+        <w:rPr>
+          <w:noProof/>
+          <w:lang w:eastAsia="de-CH"/>
+        </w:rPr>
+      </w:pPr>
+      <w:r>
+        <w:rPr>
+          <w:noProof/>
+          <w:lang w:eastAsia="de-CH"/>
+        </w:rPr>
+        <w:t>Patienten und Personen</w:t>
+      </w:r>
+    </w:p>
+    <w:p>
+      <w:pPr>
+        <w:rPr>
+          <w:lang w:eastAsia="de-CH"/>
+        </w:rPr>
+      </w:pPr>
+      <w:r>
+        <w:rPr>
+          <w:lang w:eastAsia="de-CH"/>
+        </w:rPr>
+        <w:t>Aktuell können Patienten und Personen (Arzt, Pflege, Admin) nur über die Datenbank erfasst und geändert werden. Sind sie korrekt erfasst erscheinen sie sofort in der Patientenauswahl bzw. in den Personenauswahlfeldern.</w:t>
+      </w:r>
       <w:bookmarkStart w:id="0" w:name="_GoBack"/>
       <w:bookmarkEnd w:id="0"/>
     </w:p>
-    <w:p/>
+    <w:p>
+      <w:pPr>
+        <w:pStyle w:val="berschrift3"/>
+        <w:rPr>
+          <w:lang w:eastAsia="de-CH"/>
+        </w:rPr>
+      </w:pPr>
+      <w:r>
+        <w:rPr>
+          <w:lang w:eastAsia="de-CH"/>
+        </w:rPr>
+        <w:t>Darstellung der Vitalwerte</w:t>
+      </w:r>
+    </w:p>
     <w:sectPr>
       <w:pgSz w:w="11906" w:h="16838"/>
       <w:pgMar w:top="1417" w:right="1417" w:bottom="1134" w:left="1417" w:header="708" w:footer="708" w:gutter="0"/>
@@ -1159,8 +1510,8 @@
 </file>
 
 <file path=word/numbering.xml><?xml version="1.0" encoding="utf-8"?>
-<w:numbering xmlns:wpc="http://schemas.microsoft.com/office/word/2010/wordprocessingCanvas" xmlns:mc="http://schemas.openxmlformats.org/markup-compatibility/2006" xmlns:o="urn:schemas-microsoft-com:office:office" xmlns:r="http://schemas.openxmlformats.org/officeDocument/2006/relationships" xmlns:m="http://schemas.openxmlformats.org/officeDocument/2006/math" xmlns:v="urn:schemas-microsoft-com:vml" xmlns:wp14="http://schemas.microsoft.com/office/word/2010/wordprocessingDrawing" xmlns:wp="http://schemas.openxmlformats.org/drawingml/2006/wordprocessingDrawing" xmlns:w10="urn:schemas-microsoft-com:office:word" xmlns:w="http://schemas.openxmlformats.org/wordprocessingml/2006/main" xmlns:w14="http://schemas.microsoft.com/office/word/2010/wordml" xmlns:w15="http://schemas.microsoft.com/office/word/2012/wordml" xmlns:wpg="http://schemas.microsoft.com/office/word/2010/wordprocessingGroup" xmlns:wpi="http://schemas.microsoft.com/office/word/2010/wordprocessingInk" xmlns:wne="http://schemas.microsoft.com/office/word/2006/wordml" xmlns:wps="http://schemas.microsoft.com/office/word/2010/wordprocessingShape" mc:Ignorable="w14 w15 wp14">
-  <w:abstractNum w:abstractNumId="0" w15:restartNumberingAfterBreak="0">
+<w:numbering xmlns:wpc="http://schemas.microsoft.com/office/word/2010/wordprocessingCanvas" xmlns:mc="http://schemas.openxmlformats.org/markup-compatibility/2006" xmlns:o="urn:schemas-microsoft-com:office:office" xmlns:r="http://schemas.openxmlformats.org/officeDocument/2006/relationships" xmlns:m="http://schemas.openxmlformats.org/officeDocument/2006/math" xmlns:v="urn:schemas-microsoft-com:vml" xmlns:wp14="http://schemas.microsoft.com/office/word/2010/wordprocessingDrawing" xmlns:wp="http://schemas.openxmlformats.org/drawingml/2006/wordprocessingDrawing" xmlns:w10="urn:schemas-microsoft-com:office:word" xmlns:w="http://schemas.openxmlformats.org/wordprocessingml/2006/main" xmlns:w14="http://schemas.microsoft.com/office/word/2010/wordml" xmlns:wpg="http://schemas.microsoft.com/office/word/2010/wordprocessingGroup" xmlns:wpi="http://schemas.microsoft.com/office/word/2010/wordprocessingInk" xmlns:wne="http://schemas.microsoft.com/office/word/2006/wordml" xmlns:wps="http://schemas.microsoft.com/office/word/2010/wordprocessingShape" mc:Ignorable="w14 wp14">
+  <w:abstractNum w:abstractNumId="0">
     <w:nsid w:val="14B04A76"/>
     <w:multiLevelType w:val="hybridMultilevel"/>
     <w:tmpl w:val="F0BAAF1C"/>
@@ -1249,7 +1600,7 @@
       </w:pPr>
     </w:lvl>
   </w:abstractNum>
-  <w:abstractNum w:abstractNumId="1" w15:restartNumberingAfterBreak="0">
+  <w:abstractNum w:abstractNumId="1">
     <w:nsid w:val="19F61AD0"/>
     <w:multiLevelType w:val="hybridMultilevel"/>
     <w:tmpl w:val="CC080238"/>
@@ -1335,7 +1686,7 @@
       </w:pPr>
     </w:lvl>
   </w:abstractNum>
-  <w:abstractNum w:abstractNumId="2" w15:restartNumberingAfterBreak="0">
+  <w:abstractNum w:abstractNumId="2">
     <w:nsid w:val="39AA760F"/>
     <w:multiLevelType w:val="hybridMultilevel"/>
     <w:tmpl w:val="97A6534E"/>
@@ -1461,7 +1812,7 @@
 </file>
 
 <file path=word/styles.xml><?xml version="1.0" encoding="utf-8"?>
-<w:styles xmlns:mc="http://schemas.openxmlformats.org/markup-compatibility/2006" xmlns:r="http://schemas.openxmlformats.org/officeDocument/2006/relationships" xmlns:w="http://schemas.openxmlformats.org/wordprocessingml/2006/main" xmlns:w14="http://schemas.microsoft.com/office/word/2010/wordml" xmlns:w15="http://schemas.microsoft.com/office/word/2012/wordml" mc:Ignorable="w14 w15">
+<w:styles xmlns:mc="http://schemas.openxmlformats.org/markup-compatibility/2006" xmlns:r="http://schemas.openxmlformats.org/officeDocument/2006/relationships" xmlns:w="http://schemas.openxmlformats.org/wordprocessingml/2006/main" xmlns:w14="http://schemas.microsoft.com/office/word/2010/wordml" mc:Ignorable="w14">
   <w:docDefaults>
     <w:rPrDefault>
       <w:rPr>
@@ -1477,378 +1828,144 @@
       </w:pPr>
     </w:pPrDefault>
   </w:docDefaults>
-  <w:latentStyles w:defLockedState="0" w:defUIPriority="99" w:defSemiHidden="0" w:defUnhideWhenUsed="0" w:defQFormat="0" w:count="371">
-    <w:lsdException w:name="Normal" w:uiPriority="0" w:qFormat="1"/>
-    <w:lsdException w:name="heading 1" w:uiPriority="9" w:qFormat="1"/>
-    <w:lsdException w:name="heading 2" w:semiHidden="1" w:uiPriority="9" w:unhideWhenUsed="1" w:qFormat="1"/>
-    <w:lsdException w:name="heading 3" w:semiHidden="1" w:uiPriority="9" w:unhideWhenUsed="1" w:qFormat="1"/>
-    <w:lsdException w:name="heading 4" w:semiHidden="1" w:uiPriority="9" w:unhideWhenUsed="1" w:qFormat="1"/>
-    <w:lsdException w:name="heading 5" w:semiHidden="1" w:uiPriority="9" w:unhideWhenUsed="1" w:qFormat="1"/>
-    <w:lsdException w:name="heading 6" w:semiHidden="1" w:uiPriority="9" w:unhideWhenUsed="1" w:qFormat="1"/>
-    <w:lsdException w:name="heading 7" w:semiHidden="1" w:uiPriority="9" w:unhideWhenUsed="1" w:qFormat="1"/>
-    <w:lsdException w:name="heading 8" w:semiHidden="1" w:uiPriority="9" w:unhideWhenUsed="1" w:qFormat="1"/>
-    <w:lsdException w:name="heading 9" w:semiHidden="1" w:uiPriority="9" w:unhideWhenUsed="1" w:qFormat="1"/>
-    <w:lsdException w:name="index 1" w:semiHidden="1" w:unhideWhenUsed="1"/>
-    <w:lsdException w:name="index 2" w:semiHidden="1" w:unhideWhenUsed="1"/>
-    <w:lsdException w:name="index 3" w:semiHidden="1" w:unhideWhenUsed="1"/>
-    <w:lsdException w:name="index 4" w:semiHidden="1" w:unhideWhenUsed="1"/>
-    <w:lsdException w:name="index 5" w:semiHidden="1" w:unhideWhenUsed="1"/>
-    <w:lsdException w:name="index 6" w:semiHidden="1" w:unhideWhenUsed="1"/>
-    <w:lsdException w:name="index 7" w:semiHidden="1" w:unhideWhenUsed="1"/>
-    <w:lsdException w:name="index 8" w:semiHidden="1" w:unhideWhenUsed="1"/>
-    <w:lsdException w:name="index 9" w:semiHidden="1" w:unhideWhenUsed="1"/>
-    <w:lsdException w:name="toc 1" w:semiHidden="1" w:uiPriority="39" w:unhideWhenUsed="1"/>
-    <w:lsdException w:name="toc 2" w:semiHidden="1" w:uiPriority="39" w:unhideWhenUsed="1"/>
-    <w:lsdException w:name="toc 3" w:semiHidden="1" w:uiPriority="39" w:unhideWhenUsed="1"/>
-    <w:lsdException w:name="toc 4" w:semiHidden="1" w:uiPriority="39" w:unhideWhenUsed="1"/>
-    <w:lsdException w:name="toc 5" w:semiHidden="1" w:uiPriority="39" w:unhideWhenUsed="1"/>
-    <w:lsdException w:name="toc 6" w:semiHidden="1" w:uiPriority="39" w:unhideWhenUsed="1"/>
-    <w:lsdException w:name="toc 7" w:semiHidden="1" w:uiPriority="39" w:unhideWhenUsed="1"/>
-    <w:lsdException w:name="toc 8" w:semiHidden="1" w:uiPriority="39" w:unhideWhenUsed="1"/>
-    <w:lsdException w:name="toc 9" w:semiHidden="1" w:uiPriority="39" w:unhideWhenUsed="1"/>
-    <w:lsdException w:name="Normal Indent" w:semiHidden="1" w:unhideWhenUsed="1"/>
-    <w:lsdException w:name="footnote text" w:semiHidden="1" w:unhideWhenUsed="1"/>
-    <w:lsdException w:name="annotation text" w:semiHidden="1" w:unhideWhenUsed="1"/>
-    <w:lsdException w:name="header" w:semiHidden="1" w:unhideWhenUsed="1"/>
-    <w:lsdException w:name="footer" w:semiHidden="1" w:unhideWhenUsed="1"/>
-    <w:lsdException w:name="index heading" w:semiHidden="1" w:unhideWhenUsed="1"/>
-    <w:lsdException w:name="caption" w:semiHidden="1" w:uiPriority="35" w:unhideWhenUsed="1" w:qFormat="1"/>
-    <w:lsdException w:name="table of figures" w:semiHidden="1" w:unhideWhenUsed="1"/>
-    <w:lsdException w:name="envelope address" w:semiHidden="1" w:unhideWhenUsed="1"/>
-    <w:lsdException w:name="envelope return" w:semiHidden="1" w:unhideWhenUsed="1"/>
-    <w:lsdException w:name="footnote reference" w:semiHidden="1" w:unhideWhenUsed="1"/>
-    <w:lsdException w:name="annotation reference" w:semiHidden="1" w:unhideWhenUsed="1"/>
-    <w:lsdException w:name="line number" w:semiHidden="1" w:unhideWhenUsed="1"/>
-    <w:lsdException w:name="page number" w:semiHidden="1" w:unhideWhenUsed="1"/>
-    <w:lsdException w:name="endnote reference" w:semiHidden="1" w:unhideWhenUsed="1"/>
-    <w:lsdException w:name="endnote text" w:semiHidden="1" w:unhideWhenUsed="1"/>
-    <w:lsdException w:name="table of authorities" w:semiHidden="1" w:unhideWhenUsed="1"/>
-    <w:lsdException w:name="macro" w:semiHidden="1" w:unhideWhenUsed="1"/>
-    <w:lsdException w:name="toa heading" w:semiHidden="1" w:unhideWhenUsed="1"/>
-    <w:lsdException w:name="List" w:semiHidden="1" w:unhideWhenUsed="1"/>
-    <w:lsdException w:name="List Bullet" w:semiHidden="1" w:unhideWhenUsed="1"/>
-    <w:lsdException w:name="List Number" w:semiHidden="1" w:unhideWhenUsed="1"/>
-    <w:lsdException w:name="List 2" w:semiHidden="1" w:unhideWhenUsed="1"/>
-    <w:lsdException w:name="List 3" w:semiHidden="1" w:unhideWhenUsed="1"/>
-    <w:lsdException w:name="List 4" w:semiHidden="1" w:unhideWhenUsed="1"/>
-    <w:lsdException w:name="List 5" w:semiHidden="1" w:unhideWhenUsed="1"/>
-    <w:lsdException w:name="List Bullet 2" w:semiHidden="1" w:unhideWhenUsed="1"/>
-    <w:lsdException w:name="List Bullet 3" w:semiHidden="1" w:unhideWhenUsed="1"/>
-    <w:lsdException w:name="List Bullet 4" w:semiHidden="1" w:unhideWhenUsed="1"/>
-    <w:lsdException w:name="List Bullet 5" w:semiHidden="1" w:unhideWhenUsed="1"/>
-    <w:lsdException w:name="List Number 2" w:semiHidden="1" w:unhideWhenUsed="1"/>
-    <w:lsdException w:name="List Number 3" w:semiHidden="1" w:unhideWhenUsed="1"/>
-    <w:lsdException w:name="List Number 4" w:semiHidden="1" w:unhideWhenUsed="1"/>
-    <w:lsdException w:name="List Number 5" w:semiHidden="1" w:unhideWhenUsed="1"/>
-    <w:lsdException w:name="Title" w:uiPriority="10" w:qFormat="1"/>
-    <w:lsdException w:name="Closing" w:semiHidden="1" w:unhideWhenUsed="1"/>
-    <w:lsdException w:name="Signature" w:semiHidden="1" w:unhideWhenUsed="1"/>
-    <w:lsdException w:name="Default Paragraph Font" w:semiHidden="1" w:uiPriority="1" w:unhideWhenUsed="1"/>
-    <w:lsdException w:name="Body Text" w:semiHidden="1" w:unhideWhenUsed="1"/>
-    <w:lsdException w:name="Body Text Indent" w:semiHidden="1" w:unhideWhenUsed="1"/>
-    <w:lsdException w:name="List Continue" w:semiHidden="1" w:unhideWhenUsed="1"/>
-    <w:lsdException w:name="List Continue 2" w:semiHidden="1" w:unhideWhenUsed="1"/>
-    <w:lsdException w:name="List Continue 3" w:semiHidden="1" w:unhideWhenUsed="1"/>
-    <w:lsdException w:name="List Continue 4" w:semiHidden="1" w:unhideWhenUsed="1"/>
-    <w:lsdException w:name="List Continue 5" w:semiHidden="1" w:unhideWhenUsed="1"/>
-    <w:lsdException w:name="Message Header" w:semiHidden="1" w:unhideWhenUsed="1"/>
-    <w:lsdException w:name="Subtitle" w:uiPriority="11" w:qFormat="1"/>
-    <w:lsdException w:name="Salutation" w:semiHidden="1" w:unhideWhenUsed="1"/>
-    <w:lsdException w:name="Date" w:semiHidden="1" w:unhideWhenUsed="1"/>
-    <w:lsdException w:name="Body Text First Indent" w:semiHidden="1" w:unhideWhenUsed="1"/>
-    <w:lsdException w:name="Body Text First Indent 2" w:semiHidden="1" w:unhideWhenUsed="1"/>
-    <w:lsdException w:name="Note Heading" w:semiHidden="1" w:unhideWhenUsed="1"/>
-    <w:lsdException w:name="Body Text 2" w:semiHidden="1" w:unhideWhenUsed="1"/>
-    <w:lsdException w:name="Body Text 3" w:semiHidden="1" w:unhideWhenUsed="1"/>
-    <w:lsdException w:name="Body Text Indent 2" w:semiHidden="1" w:unhideWhenUsed="1"/>
-    <w:lsdException w:name="Body Text Indent 3" w:semiHidden="1" w:unhideWhenUsed="1"/>
-    <w:lsdException w:name="Block Text" w:semiHidden="1" w:unhideWhenUsed="1"/>
-    <w:lsdException w:name="Hyperlink" w:semiHidden="1" w:unhideWhenUsed="1"/>
-    <w:lsdException w:name="FollowedHyperlink" w:semiHidden="1" w:unhideWhenUsed="1"/>
-    <w:lsdException w:name="Strong" w:uiPriority="22" w:qFormat="1"/>
-    <w:lsdException w:name="Emphasis" w:uiPriority="20" w:qFormat="1"/>
-    <w:lsdException w:name="Document Map" w:semiHidden="1" w:unhideWhenUsed="1"/>
-    <w:lsdException w:name="Plain Text" w:semiHidden="1" w:unhideWhenUsed="1"/>
-    <w:lsdException w:name="E-mail Signature" w:semiHidden="1" w:unhideWhenUsed="1"/>
-    <w:lsdException w:name="HTML Top of Form" w:semiHidden="1" w:unhideWhenUsed="1"/>
-    <w:lsdException w:name="HTML Bottom of Form" w:semiHidden="1" w:unhideWhenUsed="1"/>
-    <w:lsdException w:name="Normal (Web)" w:semiHidden="1" w:unhideWhenUsed="1"/>
-    <w:lsdException w:name="HTML Acronym" w:semiHidden="1" w:unhideWhenUsed="1"/>
-    <w:lsdException w:name="HTML Address" w:semiHidden="1" w:unhideWhenUsed="1"/>
-    <w:lsdException w:name="HTML Cite" w:semiHidden="1" w:unhideWhenUsed="1"/>
-    <w:lsdException w:name="HTML Code" w:semiHidden="1" w:unhideWhenUsed="1"/>
-    <w:lsdException w:name="HTML Definition" w:semiHidden="1" w:unhideWhenUsed="1"/>
-    <w:lsdException w:name="HTML Keyboard" w:semiHidden="1" w:unhideWhenUsed="1"/>
-    <w:lsdException w:name="HTML Preformatted" w:semiHidden="1" w:unhideWhenUsed="1"/>
-    <w:lsdException w:name="HTML Sample" w:semiHidden="1" w:unhideWhenUsed="1"/>
-    <w:lsdException w:name="HTML Typewriter" w:semiHidden="1" w:unhideWhenUsed="1"/>
-    <w:lsdException w:name="HTML Variable" w:semiHidden="1" w:unhideWhenUsed="1"/>
-    <w:lsdException w:name="Normal Table" w:semiHidden="1" w:unhideWhenUsed="1"/>
-    <w:lsdException w:name="annotation subject" w:semiHidden="1" w:unhideWhenUsed="1"/>
-    <w:lsdException w:name="No List" w:semiHidden="1" w:unhideWhenUsed="1"/>
-    <w:lsdException w:name="Outline List 1" w:semiHidden="1" w:unhideWhenUsed="1"/>
-    <w:lsdException w:name="Outline List 2" w:semiHidden="1" w:unhideWhenUsed="1"/>
-    <w:lsdException w:name="Outline List 3" w:semiHidden="1" w:unhideWhenUsed="1"/>
-    <w:lsdException w:name="Table Simple 1" w:semiHidden="1" w:unhideWhenUsed="1"/>
-    <w:lsdException w:name="Table Simple 2" w:semiHidden="1" w:unhideWhenUsed="1"/>
-    <w:lsdException w:name="Table Simple 3" w:semiHidden="1" w:unhideWhenUsed="1"/>
-    <w:lsdException w:name="Table Classic 1" w:semiHidden="1" w:unhideWhenUsed="1"/>
-    <w:lsdException w:name="Table Classic 2" w:semiHidden="1" w:unhideWhenUsed="1"/>
-    <w:lsdException w:name="Table Classic 3" w:semiHidden="1" w:unhideWhenUsed="1"/>
-    <w:lsdException w:name="Table Classic 4" w:semiHidden="1" w:unhideWhenUsed="1"/>
-    <w:lsdException w:name="Table Colorful 1" w:semiHidden="1" w:unhideWhenUsed="1"/>
-    <w:lsdException w:name="Table Colorful 2" w:semiHidden="1" w:unhideWhenUsed="1"/>
-    <w:lsdException w:name="Table Colorful 3" w:semiHidden="1" w:unhideWhenUsed="1"/>
-    <w:lsdException w:name="Table Columns 1" w:semiHidden="1" w:unhideWhenUsed="1"/>
-    <w:lsdException w:name="Table Columns 2" w:semiHidden="1" w:unhideWhenUsed="1"/>
-    <w:lsdException w:name="Table Columns 3" w:semiHidden="1" w:unhideWhenUsed="1"/>
-    <w:lsdException w:name="Table Columns 4" w:semiHidden="1" w:unhideWhenUsed="1"/>
-    <w:lsdException w:name="Table Columns 5" w:semiHidden="1" w:unhideWhenUsed="1"/>
-    <w:lsdException w:name="Table Grid 1" w:semiHidden="1" w:unhideWhenUsed="1"/>
-    <w:lsdException w:name="Table Grid 2" w:semiHidden="1" w:unhideWhenUsed="1"/>
-    <w:lsdException w:name="Table Grid 3" w:semiHidden="1" w:unhideWhenUsed="1"/>
-    <w:lsdException w:name="Table Grid 4" w:semiHidden="1" w:unhideWhenUsed="1"/>
-    <w:lsdException w:name="Table Grid 5" w:semiHidden="1" w:unhideWhenUsed="1"/>
-    <w:lsdException w:name="Table Grid 6" w:semiHidden="1" w:unhideWhenUsed="1"/>
-    <w:lsdException w:name="Table Grid 7" w:semiHidden="1" w:unhideWhenUsed="1"/>
-    <w:lsdException w:name="Table Grid 8" w:semiHidden="1" w:unhideWhenUsed="1"/>
-    <w:lsdException w:name="Table List 1" w:semiHidden="1" w:unhideWhenUsed="1"/>
-    <w:lsdException w:name="Table List 2" w:semiHidden="1" w:unhideWhenUsed="1"/>
-    <w:lsdException w:name="Table List 3" w:semiHidden="1" w:unhideWhenUsed="1"/>
-    <w:lsdException w:name="Table List 4" w:semiHidden="1" w:unhideWhenUsed="1"/>
-    <w:lsdException w:name="Table List 5" w:semiHidden="1" w:unhideWhenUsed="1"/>
-    <w:lsdException w:name="Table List 6" w:semiHidden="1" w:unhideWhenUsed="1"/>
-    <w:lsdException w:name="Table List 7" w:semiHidden="1" w:unhideWhenUsed="1"/>
-    <w:lsdException w:name="Table List 8" w:semiHidden="1" w:unhideWhenUsed="1"/>
-    <w:lsdException w:name="Table 3D effects 1" w:semiHidden="1" w:unhideWhenUsed="1"/>
-    <w:lsdException w:name="Table 3D effects 2" w:semiHidden="1" w:unhideWhenUsed="1"/>
-    <w:lsdException w:name="Table 3D effects 3" w:semiHidden="1" w:unhideWhenUsed="1"/>
-    <w:lsdException w:name="Table Contemporary" w:semiHidden="1" w:unhideWhenUsed="1"/>
-    <w:lsdException w:name="Table Elegant" w:semiHidden="1" w:unhideWhenUsed="1"/>
-    <w:lsdException w:name="Table Professional" w:semiHidden="1" w:unhideWhenUsed="1"/>
-    <w:lsdException w:name="Table Subtle 1" w:semiHidden="1" w:unhideWhenUsed="1"/>
-    <w:lsdException w:name="Table Subtle 2" w:semiHidden="1" w:unhideWhenUsed="1"/>
-    <w:lsdException w:name="Table Web 1" w:semiHidden="1" w:unhideWhenUsed="1"/>
-    <w:lsdException w:name="Table Web 2" w:semiHidden="1" w:unhideWhenUsed="1"/>
-    <w:lsdException w:name="Table Web 3" w:semiHidden="1" w:unhideWhenUsed="1"/>
-    <w:lsdException w:name="Balloon Text" w:semiHidden="1" w:unhideWhenUsed="1"/>
-    <w:lsdException w:name="Table Grid" w:uiPriority="39"/>
-    <w:lsdException w:name="Table Theme" w:semiHidden="1" w:unhideWhenUsed="1"/>
-    <w:lsdException w:name="Placeholder Text" w:semiHidden="1"/>
-    <w:lsdException w:name="No Spacing" w:uiPriority="1" w:qFormat="1"/>
-    <w:lsdException w:name="Light Shading" w:uiPriority="60"/>
-    <w:lsdException w:name="Light List" w:uiPriority="61"/>
-    <w:lsdException w:name="Light Grid" w:uiPriority="62"/>
-    <w:lsdException w:name="Medium Shading 1" w:uiPriority="63"/>
-    <w:lsdException w:name="Medium Shading 2" w:uiPriority="64"/>
-    <w:lsdException w:name="Medium List 1" w:uiPriority="65"/>
-    <w:lsdException w:name="Medium List 2" w:uiPriority="66"/>
-    <w:lsdException w:name="Medium Grid 1" w:uiPriority="67"/>
-    <w:lsdException w:name="Medium Grid 2" w:uiPriority="68"/>
-    <w:lsdException w:name="Medium Grid 3" w:uiPriority="69"/>
-    <w:lsdException w:name="Dark List" w:uiPriority="70"/>
-    <w:lsdException w:name="Colorful Shading" w:uiPriority="71"/>
-    <w:lsdException w:name="Colorful List" w:uiPriority="72"/>
-    <w:lsdException w:name="Colorful Grid" w:uiPriority="73"/>
-    <w:lsdException w:name="Light Shading Accent 1" w:uiPriority="60"/>
-    <w:lsdException w:name="Light List Accent 1" w:uiPriority="61"/>
-    <w:lsdException w:name="Light Grid Accent 1" w:uiPriority="62"/>
-    <w:lsdException w:name="Medium Shading 1 Accent 1" w:uiPriority="63"/>
-    <w:lsdException w:name="Medium Shading 2 Accent 1" w:uiPriority="64"/>
-    <w:lsdException w:name="Medium List 1 Accent 1" w:uiPriority="65"/>
-    <w:lsdException w:name="Revision" w:semiHidden="1"/>
-    <w:lsdException w:name="List Paragraph" w:uiPriority="34" w:qFormat="1"/>
-    <w:lsdException w:name="Quote" w:uiPriority="29" w:qFormat="1"/>
-    <w:lsdException w:name="Intense Quote" w:uiPriority="30" w:qFormat="1"/>
-    <w:lsdException w:name="Medium List 2 Accent 1" w:uiPriority="66"/>
-    <w:lsdException w:name="Medium Grid 1 Accent 1" w:uiPriority="67"/>
-    <w:lsdException w:name="Medium Grid 2 Accent 1" w:uiPriority="68"/>
-    <w:lsdException w:name="Medium Grid 3 Accent 1" w:uiPriority="69"/>
-    <w:lsdException w:name="Dark List Accent 1" w:uiPriority="70"/>
-    <w:lsdException w:name="Colorful Shading Accent 1" w:uiPriority="71"/>
-    <w:lsdException w:name="Colorful List Accent 1" w:uiPriority="72"/>
-    <w:lsdException w:name="Colorful Grid Accent 1" w:uiPriority="73"/>
-    <w:lsdException w:name="Light Shading Accent 2" w:uiPriority="60"/>
-    <w:lsdException w:name="Light List Accent 2" w:uiPriority="61"/>
-    <w:lsdException w:name="Light Grid Accent 2" w:uiPriority="62"/>
-    <w:lsdException w:name="Medium Shading 1 Accent 2" w:uiPriority="63"/>
-    <w:lsdException w:name="Medium Shading 2 Accent 2" w:uiPriority="64"/>
-    <w:lsdException w:name="Medium List 1 Accent 2" w:uiPriority="65"/>
-    <w:lsdException w:name="Medium List 2 Accent 2" w:uiPriority="66"/>
-    <w:lsdException w:name="Medium Grid 1 Accent 2" w:uiPriority="67"/>
-    <w:lsdException w:name="Medium Grid 2 Accent 2" w:uiPriority="68"/>
-    <w:lsdException w:name="Medium Grid 3 Accent 2" w:uiPriority="69"/>
-    <w:lsdException w:name="Dark List Accent 2" w:uiPriority="70"/>
-    <w:lsdException w:name="Colorful Shading Accent 2" w:uiPriority="71"/>
-    <w:lsdException w:name="Colorful List Accent 2" w:uiPriority="72"/>
-    <w:lsdException w:name="Colorful Grid Accent 2" w:uiPriority="73"/>
-    <w:lsdException w:name="Light Shading Accent 3" w:uiPriority="60"/>
-    <w:lsdException w:name="Light List Accent 3" w:uiPriority="61"/>
-    <w:lsdException w:name="Light Grid Accent 3" w:uiPriority="62"/>
-    <w:lsdException w:name="Medium Shading 1 Accent 3" w:uiPriority="63"/>
-    <w:lsdException w:name="Medium Shading 2 Accent 3" w:uiPriority="64"/>
-    <w:lsdException w:name="Medium List 1 Accent 3" w:uiPriority="65"/>
-    <w:lsdException w:name="Medium List 2 Accent 3" w:uiPriority="66"/>
-    <w:lsdException w:name="Medium Grid 1 Accent 3" w:uiPriority="67"/>
-    <w:lsdException w:name="Medium Grid 2 Accent 3" w:uiPriority="68"/>
-    <w:lsdException w:name="Medium Grid 3 Accent 3" w:uiPriority="69"/>
-    <w:lsdException w:name="Dark List Accent 3" w:uiPriority="70"/>
-    <w:lsdException w:name="Colorful Shading Accent 3" w:uiPriority="71"/>
-    <w:lsdException w:name="Colorful List Accent 3" w:uiPriority="72"/>
-    <w:lsdException w:name="Colorful Grid Accent 3" w:uiPriority="73"/>
-    <w:lsdException w:name="Light Shading Accent 4" w:uiPriority="60"/>
-    <w:lsdException w:name="Light List Accent 4" w:uiPriority="61"/>
-    <w:lsdException w:name="Light Grid Accent 4" w:uiPriority="62"/>
-    <w:lsdException w:name="Medium Shading 1 Accent 4" w:uiPriority="63"/>
-    <w:lsdException w:name="Medium Shading 2 Accent 4" w:uiPriority="64"/>
-    <w:lsdException w:name="Medium List 1 Accent 4" w:uiPriority="65"/>
-    <w:lsdException w:name="Medium List 2 Accent 4" w:uiPriority="66"/>
-    <w:lsdException w:name="Medium Grid 1 Accent 4" w:uiPriority="67"/>
-    <w:lsdException w:name="Medium Grid 2 Accent 4" w:uiPriority="68"/>
-    <w:lsdException w:name="Medium Grid 3 Accent 4" w:uiPriority="69"/>
-    <w:lsdException w:name="Dark List Accent 4" w:uiPriority="70"/>
-    <w:lsdException w:name="Colorful Shading Accent 4" w:uiPriority="71"/>
-    <w:lsdException w:name="Colorful List Accent 4" w:uiPriority="72"/>
-    <w:lsdException w:name="Colorful Grid Accent 4" w:uiPriority="73"/>
-    <w:lsdException w:name="Light Shading Accent 5" w:uiPriority="60"/>
-    <w:lsdException w:name="Light List Accent 5" w:uiPriority="61"/>
-    <w:lsdException w:name="Light Grid Accent 5" w:uiPriority="62"/>
-    <w:lsdException w:name="Medium Shading 1 Accent 5" w:uiPriority="63"/>
-    <w:lsdException w:name="Medium Shading 2 Accent 5" w:uiPriority="64"/>
-    <w:lsdException w:name="Medium List 1 Accent 5" w:uiPriority="65"/>
-    <w:lsdException w:name="Medium List 2 Accent 5" w:uiPriority="66"/>
-    <w:lsdException w:name="Medium Grid 1 Accent 5" w:uiPriority="67"/>
-    <w:lsdException w:name="Medium Grid 2 Accent 5" w:uiPriority="68"/>
-    <w:lsdException w:name="Medium Grid 3 Accent 5" w:uiPriority="69"/>
-    <w:lsdException w:name="Dark List Accent 5" w:uiPriority="70"/>
-    <w:lsdException w:name="Colorful Shading Accent 5" w:uiPriority="71"/>
-    <w:lsdException w:name="Colorful List Accent 5" w:uiPriority="72"/>
-    <w:lsdException w:name="Colorful Grid Accent 5" w:uiPriority="73"/>
-    <w:lsdException w:name="Light Shading Accent 6" w:uiPriority="60"/>
-    <w:lsdException w:name="Light List Accent 6" w:uiPriority="61"/>
-    <w:lsdException w:name="Light Grid Accent 6" w:uiPriority="62"/>
-    <w:lsdException w:name="Medium Shading 1 Accent 6" w:uiPriority="63"/>
-    <w:lsdException w:name="Medium Shading 2 Accent 6" w:uiPriority="64"/>
-    <w:lsdException w:name="Medium List 1 Accent 6" w:uiPriority="65"/>
-    <w:lsdException w:name="Medium List 2 Accent 6" w:uiPriority="66"/>
-    <w:lsdException w:name="Medium Grid 1 Accent 6" w:uiPriority="67"/>
-    <w:lsdException w:name="Medium Grid 2 Accent 6" w:uiPriority="68"/>
-    <w:lsdException w:name="Medium Grid 3 Accent 6" w:uiPriority="69"/>
-    <w:lsdException w:name="Dark List Accent 6" w:uiPriority="70"/>
-    <w:lsdException w:name="Colorful Shading Accent 6" w:uiPriority="71"/>
-    <w:lsdException w:name="Colorful List Accent 6" w:uiPriority="72"/>
-    <w:lsdException w:name="Colorful Grid Accent 6" w:uiPriority="73"/>
-    <w:lsdException w:name="Subtle Emphasis" w:uiPriority="19" w:qFormat="1"/>
-    <w:lsdException w:name="Intense Emphasis" w:uiPriority="21" w:qFormat="1"/>
-    <w:lsdException w:name="Subtle Reference" w:uiPriority="31" w:qFormat="1"/>
-    <w:lsdException w:name="Intense Reference" w:uiPriority="32" w:qFormat="1"/>
-    <w:lsdException w:name="Book Title" w:uiPriority="33" w:qFormat="1"/>
-    <w:lsdException w:name="Bibliography" w:semiHidden="1" w:uiPriority="37" w:unhideWhenUsed="1"/>
-    <w:lsdException w:name="TOC Heading" w:semiHidden="1" w:uiPriority="39" w:unhideWhenUsed="1" w:qFormat="1"/>
-    <w:lsdException w:name="Plain Table 1" w:uiPriority="41"/>
-    <w:lsdException w:name="Plain Table 2" w:uiPriority="42"/>
-    <w:lsdException w:name="Plain Table 3" w:uiPriority="43"/>
-    <w:lsdException w:name="Plain Table 4" w:uiPriority="44"/>
-    <w:lsdException w:name="Plain Table 5" w:uiPriority="45"/>
-    <w:lsdException w:name="Grid Table Light" w:uiPriority="40"/>
-    <w:lsdException w:name="Grid Table 1 Light" w:uiPriority="46"/>
-    <w:lsdException w:name="Grid Table 2" w:uiPriority="47"/>
-    <w:lsdException w:name="Grid Table 3" w:uiPriority="48"/>
-    <w:lsdException w:name="Grid Table 4" w:uiPriority="49"/>
-    <w:lsdException w:name="Grid Table 5 Dark" w:uiPriority="50"/>
-    <w:lsdException w:name="Grid Table 6 Colorful" w:uiPriority="51"/>
-    <w:lsdException w:name="Grid Table 7 Colorful" w:uiPriority="52"/>
-    <w:lsdException w:name="Grid Table 1 Light Accent 1" w:uiPriority="46"/>
-    <w:lsdException w:name="Grid Table 2 Accent 1" w:uiPriority="47"/>
-    <w:lsdException w:name="Grid Table 3 Accent 1" w:uiPriority="48"/>
-    <w:lsdException w:name="Grid Table 4 Accent 1" w:uiPriority="49"/>
-    <w:lsdException w:name="Grid Table 5 Dark Accent 1" w:uiPriority="50"/>
-    <w:lsdException w:name="Grid Table 6 Colorful Accent 1" w:uiPriority="51"/>
-    <w:lsdException w:name="Grid Table 7 Colorful Accent 1" w:uiPriority="52"/>
-    <w:lsdException w:name="Grid Table 1 Light Accent 2" w:uiPriority="46"/>
-    <w:lsdException w:name="Grid Table 2 Accent 2" w:uiPriority="47"/>
-    <w:lsdException w:name="Grid Table 3 Accent 2" w:uiPriority="48"/>
-    <w:lsdException w:name="Grid Table 4 Accent 2" w:uiPriority="49"/>
-    <w:lsdException w:name="Grid Table 5 Dark Accent 2" w:uiPriority="50"/>
-    <w:lsdException w:name="Grid Table 6 Colorful Accent 2" w:uiPriority="51"/>
-    <w:lsdException w:name="Grid Table 7 Colorful Accent 2" w:uiPriority="52"/>
-    <w:lsdException w:name="Grid Table 1 Light Accent 3" w:uiPriority="46"/>
-    <w:lsdException w:name="Grid Table 2 Accent 3" w:uiPriority="47"/>
-    <w:lsdException w:name="Grid Table 3 Accent 3" w:uiPriority="48"/>
-    <w:lsdException w:name="Grid Table 4 Accent 3" w:uiPriority="49"/>
-    <w:lsdException w:name="Grid Table 5 Dark Accent 3" w:uiPriority="50"/>
-    <w:lsdException w:name="Grid Table 6 Colorful Accent 3" w:uiPriority="51"/>
-    <w:lsdException w:name="Grid Table 7 Colorful Accent 3" w:uiPriority="52"/>
-    <w:lsdException w:name="Grid Table 1 Light Accent 4" w:uiPriority="46"/>
-    <w:lsdException w:name="Grid Table 2 Accent 4" w:uiPriority="47"/>
-    <w:lsdException w:name="Grid Table 3 Accent 4" w:uiPriority="48"/>
-    <w:lsdException w:name="Grid Table 4 Accent 4" w:uiPriority="49"/>
-    <w:lsdException w:name="Grid Table 5 Dark Accent 4" w:uiPriority="50"/>
-    <w:lsdException w:name="Grid Table 6 Colorful Accent 4" w:uiPriority="51"/>
-    <w:lsdException w:name="Grid Table 7 Colorful Accent 4" w:uiPriority="52"/>
-    <w:lsdException w:name="Grid Table 1 Light Accent 5" w:uiPriority="46"/>
-    <w:lsdException w:name="Grid Table 2 Accent 5" w:uiPriority="47"/>
-    <w:lsdException w:name="Grid Table 3 Accent 5" w:uiPriority="48"/>
-    <w:lsdException w:name="Grid Table 4 Accent 5" w:uiPriority="49"/>
-    <w:lsdException w:name="Grid Table 5 Dark Accent 5" w:uiPriority="50"/>
-    <w:lsdException w:name="Grid Table 6 Colorful Accent 5" w:uiPriority="51"/>
-    <w:lsdException w:name="Grid Table 7 Colorful Accent 5" w:uiPriority="52"/>
-    <w:lsdException w:name="Grid Table 1 Light Accent 6" w:uiPriority="46"/>
-    <w:lsdException w:name="Grid Table 2 Accent 6" w:uiPriority="47"/>
-    <w:lsdException w:name="Grid Table 3 Accent 6" w:uiPriority="48"/>
-    <w:lsdException w:name="Grid Table 4 Accent 6" w:uiPriority="49"/>
-    <w:lsdException w:name="Grid Table 5 Dark Accent 6" w:uiPriority="50"/>
-    <w:lsdException w:name="Grid Table 6 Colorful Accent 6" w:uiPriority="51"/>
-    <w:lsdException w:name="Grid Table 7 Colorful Accent 6" w:uiPriority="52"/>
-    <w:lsdException w:name="List Table 1 Light" w:uiPriority="46"/>
-    <w:lsdException w:name="List Table 2" w:uiPriority="47"/>
-    <w:lsdException w:name="List Table 3" w:uiPriority="48"/>
-    <w:lsdException w:name="List Table 4" w:uiPriority="49"/>
-    <w:lsdException w:name="List Table 5 Dark" w:uiPriority="50"/>
-    <w:lsdException w:name="List Table 6 Colorful" w:uiPriority="51"/>
-    <w:lsdException w:name="List Table 7 Colorful" w:uiPriority="52"/>
-    <w:lsdException w:name="List Table 1 Light Accent 1" w:uiPriority="46"/>
-    <w:lsdException w:name="List Table 2 Accent 1" w:uiPriority="47"/>
-    <w:lsdException w:name="List Table 3 Accent 1" w:uiPriority="48"/>
-    <w:lsdException w:name="List Table 4 Accent 1" w:uiPriority="49"/>
-    <w:lsdException w:name="List Table 5 Dark Accent 1" w:uiPriority="50"/>
-    <w:lsdException w:name="List Table 6 Colorful Accent 1" w:uiPriority="51"/>
-    <w:lsdException w:name="List Table 7 Colorful Accent 1" w:uiPriority="52"/>
-    <w:lsdException w:name="List Table 1 Light Accent 2" w:uiPriority="46"/>
-    <w:lsdException w:name="List Table 2 Accent 2" w:uiPriority="47"/>
-    <w:lsdException w:name="List Table 3 Accent 2" w:uiPriority="48"/>
-    <w:lsdException w:name="List Table 4 Accent 2" w:uiPriority="49"/>
-    <w:lsdException w:name="List Table 5 Dark Accent 2" w:uiPriority="50"/>
-    <w:lsdException w:name="List Table 6 Colorful Accent 2" w:uiPriority="51"/>
-    <w:lsdException w:name="List Table 7 Colorful Accent 2" w:uiPriority="52"/>
-    <w:lsdException w:name="List Table 1 Light Accent 3" w:uiPriority="46"/>
-    <w:lsdException w:name="List Table 2 Accent 3" w:uiPriority="47"/>
-    <w:lsdException w:name="List Table 3 Accent 3" w:uiPriority="48"/>
-    <w:lsdException w:name="List Table 4 Accent 3" w:uiPriority="49"/>
-    <w:lsdException w:name="List Table 5 Dark Accent 3" w:uiPriority="50"/>
-    <w:lsdException w:name="List Table 6 Colorful Accent 3" w:uiPriority="51"/>
-    <w:lsdException w:name="List Table 7 Colorful Accent 3" w:uiPriority="52"/>
-    <w:lsdException w:name="List Table 1 Light Accent 4" w:uiPriority="46"/>
-    <w:lsdException w:name="List Table 2 Accent 4" w:uiPriority="47"/>
-    <w:lsdException w:name="List Table 3 Accent 4" w:uiPriority="48"/>
-    <w:lsdException w:name="List Table 4 Accent 4" w:uiPriority="49"/>
-    <w:lsdException w:name="List Table 5 Dark Accent 4" w:uiPriority="50"/>
-    <w:lsdException w:name="List Table 6 Colorful Accent 4" w:uiPriority="51"/>
-    <w:lsdException w:name="List Table 7 Colorful Accent 4" w:uiPriority="52"/>
-    <w:lsdException w:name="List Table 1 Light Accent 5" w:uiPriority="46"/>
-    <w:lsdException w:name="List Table 2 Accent 5" w:uiPriority="47"/>
-    <w:lsdException w:name="List Table 3 Accent 5" w:uiPriority="48"/>
-    <w:lsdException w:name="List Table 4 Accent 5" w:uiPriority="49"/>
-    <w:lsdException w:name="List Table 5 Dark Accent 5" w:uiPriority="50"/>
-    <w:lsdException w:name="List Table 6 Colorful Accent 5" w:uiPriority="51"/>
-    <w:lsdException w:name="List Table 7 Colorful Accent 5" w:uiPriority="52"/>
-    <w:lsdException w:name="List Table 1 Light Accent 6" w:uiPriority="46"/>
-    <w:lsdException w:name="List Table 2 Accent 6" w:uiPriority="47"/>
-    <w:lsdException w:name="List Table 3 Accent 6" w:uiPriority="48"/>
-    <w:lsdException w:name="List Table 4 Accent 6" w:uiPriority="49"/>
-    <w:lsdException w:name="List Table 5 Dark Accent 6" w:uiPriority="50"/>
-    <w:lsdException w:name="List Table 6 Colorful Accent 6" w:uiPriority="51"/>
-    <w:lsdException w:name="List Table 7 Colorful Accent 6" w:uiPriority="52"/>
+  <w:latentStyles w:defLockedState="0" w:defUIPriority="99" w:defSemiHidden="1" w:defUnhideWhenUsed="1" w:defQFormat="0" w:count="267">
+    <w:lsdException w:name="Normal" w:semiHidden="0" w:uiPriority="0" w:unhideWhenUsed="0" w:qFormat="1"/>
+    <w:lsdException w:name="heading 1" w:semiHidden="0" w:uiPriority="9" w:unhideWhenUsed="0" w:qFormat="1"/>
+    <w:lsdException w:name="heading 2" w:uiPriority="9" w:qFormat="1"/>
+    <w:lsdException w:name="heading 3" w:uiPriority="9" w:qFormat="1"/>
+    <w:lsdException w:name="heading 4" w:uiPriority="9" w:qFormat="1"/>
+    <w:lsdException w:name="heading 5" w:uiPriority="9" w:qFormat="1"/>
+    <w:lsdException w:name="heading 6" w:uiPriority="9" w:qFormat="1"/>
+    <w:lsdException w:name="heading 7" w:uiPriority="9" w:qFormat="1"/>
+    <w:lsdException w:name="heading 8" w:uiPriority="9" w:qFormat="1"/>
+    <w:lsdException w:name="heading 9" w:uiPriority="9" w:qFormat="1"/>
+    <w:lsdException w:name="toc 1" w:uiPriority="39"/>
+    <w:lsdException w:name="toc 2" w:uiPriority="39"/>
+    <w:lsdException w:name="toc 3" w:uiPriority="39"/>
+    <w:lsdException w:name="toc 4" w:uiPriority="39"/>
+    <w:lsdException w:name="toc 5" w:uiPriority="39"/>
+    <w:lsdException w:name="toc 6" w:uiPriority="39"/>
+    <w:lsdException w:name="toc 7" w:uiPriority="39"/>
+    <w:lsdException w:name="toc 8" w:uiPriority="39"/>
+    <w:lsdException w:name="toc 9" w:uiPriority="39"/>
+    <w:lsdException w:name="caption" w:uiPriority="35" w:qFormat="1"/>
+    <w:lsdException w:name="Title" w:semiHidden="0" w:uiPriority="10" w:unhideWhenUsed="0" w:qFormat="1"/>
+    <w:lsdException w:name="Default Paragraph Font" w:uiPriority="1"/>
+    <w:lsdException w:name="Subtitle" w:semiHidden="0" w:uiPriority="11" w:unhideWhenUsed="0" w:qFormat="1"/>
+    <w:lsdException w:name="Strong" w:semiHidden="0" w:uiPriority="22" w:unhideWhenUsed="0" w:qFormat="1"/>
+    <w:lsdException w:name="Emphasis" w:semiHidden="0" w:uiPriority="20" w:unhideWhenUsed="0" w:qFormat="1"/>
+    <w:lsdException w:name="Table Grid" w:semiHidden="0" w:uiPriority="39" w:unhideWhenUsed="0"/>
+    <w:lsdException w:name="Placeholder Text" w:unhideWhenUsed="0"/>
+    <w:lsdException w:name="No Spacing" w:semiHidden="0" w:uiPriority="1" w:unhideWhenUsed="0" w:qFormat="1"/>
+    <w:lsdException w:name="Light Shading" w:semiHidden="0" w:uiPriority="60" w:unhideWhenUsed="0"/>
+    <w:lsdException w:name="Light List" w:semiHidden="0" w:uiPriority="61" w:unhideWhenUsed="0"/>
+    <w:lsdException w:name="Light Grid" w:semiHidden="0" w:uiPriority="62" w:unhideWhenUsed="0"/>
+    <w:lsdException w:name="Medium Shading 1" w:semiHidden="0" w:uiPriority="63" w:unhideWhenUsed="0"/>
+    <w:lsdException w:name="Medium Shading 2" w:semiHidden="0" w:uiPriority="64" w:unhideWhenUsed="0"/>
+    <w:lsdException w:name="Medium List 1" w:semiHidden="0" w:uiPriority="65" w:unhideWhenUsed="0"/>
+    <w:lsdException w:name="Medium List 2" w:semiHidden="0" w:uiPriority="66" w:unhideWhenUsed="0"/>
+    <w:lsdException w:name="Medium Grid 1" w:semiHidden="0" w:uiPriority="67" w:unhideWhenUsed="0"/>
+    <w:lsdException w:name="Medium Grid 2" w:semiHidden="0" w:uiPriority="68" w:unhideWhenUsed="0"/>
+    <w:lsdException w:name="Medium Grid 3" w:semiHidden="0" w:uiPriority="69" w:unhideWhenUsed="0"/>
+    <w:lsdException w:name="Dark List" w:semiHidden="0" w:uiPriority="70" w:unhideWhenUsed="0"/>
+    <w:lsdException w:name="Colorful Shading" w:semiHidden="0" w:uiPriority="71" w:unhideWhenUsed="0"/>
+    <w:lsdException w:name="Colorful List" w:semiHidden="0" w:uiPriority="72" w:unhideWhenUsed="0"/>
+    <w:lsdException w:name="Colorful Grid" w:semiHidden="0" w:uiPriority="73" w:unhideWhenUsed="0"/>
+    <w:lsdException w:name="Light Shading Accent 1" w:semiHidden="0" w:uiPriority="60" w:unhideWhenUsed="0"/>
+    <w:lsdException w:name="Light List Accent 1" w:semiHidden="0" w:uiPriority="61" w:unhideWhenUsed="0"/>
+    <w:lsdException w:name="Light Grid Accent 1" w:semiHidden="0" w:uiPriority="62" w:unhideWhenUsed="0"/>
+    <w:lsdException w:name="Medium Shading 1 Accent 1" w:semiHidden="0" w:uiPriority="63" w:unhideWhenUsed="0"/>
+    <w:lsdException w:name="Medium Shading 2 Accent 1" w:semiHidden="0" w:uiPriority="64" w:unhideWhenUsed="0"/>
+    <w:lsdException w:name="Medium List 1 Accent 1" w:semiHidden="0" w:uiPriority="65" w:unhideWhenUsed="0"/>
+    <w:lsdException w:name="Revision" w:unhideWhenUsed="0"/>
+    <w:lsdException w:name="List Paragraph" w:semiHidden="0" w:uiPriority="34" w:unhideWhenUsed="0" w:qFormat="1"/>
+    <w:lsdException w:name="Quote" w:semiHidden="0" w:uiPriority="29" w:unhideWhenUsed="0" w:qFormat="1"/>
+    <w:lsdException w:name="Intense Quote" w:semiHidden="0" w:uiPriority="30" w:unhideWhenUsed="0" w:qFormat="1"/>
+    <w:lsdException w:name="Medium List 2 Accent 1" w:semiHidden="0" w:uiPriority="66" w:unhideWhenUsed="0"/>
+    <w:lsdException w:name="Medium Grid 1 Accent 1" w:semiHidden="0" w:uiPriority="67" w:unhideWhenUsed="0"/>
+    <w:lsdException w:name="Medium Grid 2 Accent 1" w:semiHidden="0" w:uiPriority="68" w:unhideWhenUsed="0"/>
+    <w:lsdException w:name="Medium Grid 3 Accent 1" w:semiHidden="0" w:uiPriority="69" w:unhideWhenUsed="0"/>
+    <w:lsdException w:name="Dark List Accent 1" w:semiHidden="0" w:uiPriority="70" w:unhideWhenUsed="0"/>
+    <w:lsdException w:name="Colorful Shading Accent 1" w:semiHidden="0" w:uiPriority="71" w:unhideWhenUsed="0"/>
+    <w:lsdException w:name="Colorful List Accent 1" w:semiHidden="0" w:uiPriority="72" w:unhideWhenUsed="0"/>
+    <w:lsdException w:name="Colorful Grid Accent 1" w:semiHidden="0" w:uiPriority="73" w:unhideWhenUsed="0"/>
+    <w:lsdException w:name="Light Shading Accent 2" w:semiHidden="0" w:uiPriority="60" w:unhideWhenUsed="0"/>
+    <w:lsdException w:name="Light List Accent 2" w:semiHidden="0" w:uiPriority="61" w:unhideWhenUsed="0"/>
+    <w:lsdException w:name="Light Grid Accent 2" w:semiHidden="0" w:uiPriority="62" w:unhideWhenUsed="0"/>
+    <w:lsdException w:name="Medium Shading 1 Accent 2" w:semiHidden="0" w:uiPriority="63" w:unhideWhenUsed="0"/>
+    <w:lsdException w:name="Medium Shading 2 Accent 2" w:semiHidden="0" w:uiPriority="64" w:unhideWhenUsed="0"/>
+    <w:lsdException w:name="Medium List 1 Accent 2" w:semiHidden="0" w:uiPriority="65" w:unhideWhenUsed="0"/>
+    <w:lsdException w:name="Medium List 2 Accent 2" w:semiHidden="0" w:uiPriority="66" w:unhideWhenUsed="0"/>
+    <w:lsdException w:name="Medium Grid 1 Accent 2" w:semiHidden="0" w:uiPriority="67" w:unhideWhenUsed="0"/>
+    <w:lsdException w:name="Medium Grid 2 Accent 2" w:semiHidden="0" w:uiPriority="68" w:unhideWhenUsed="0"/>
+    <w:lsdException w:name="Medium Grid 3 Accent 2" w:semiHidden="0" w:uiPriority="69" w:unhideWhenUsed="0"/>
+    <w:lsdException w:name="Dark List Accent 2" w:semiHidden="0" w:uiPriority="70" w:unhideWhenUsed="0"/>
+    <w:lsdException w:name="Colorful Shading Accent 2" w:semiHidden="0" w:uiPriority="71" w:unhideWhenUsed="0"/>
+    <w:lsdException w:name="Colorful List Accent 2" w:semiHidden="0" w:uiPriority="72" w:unhideWhenUsed="0"/>
+    <w:lsdException w:name="Colorful Grid Accent 2" w:semiHidden="0" w:uiPriority="73" w:unhideWhenUsed="0"/>
+    <w:lsdException w:name="Light Shading Accent 3" w:semiHidden="0" w:uiPriority="60" w:unhideWhenUsed="0"/>
+    <w:lsdException w:name="Light List Accent 3" w:semiHidden="0" w:uiPriority="61" w:unhideWhenUsed="0"/>
+    <w:lsdException w:name="Light Grid Accent 3" w:semiHidden="0" w:uiPriority="62" w:unhideWhenUsed="0"/>
+    <w:lsdException w:name="Medium Shading 1 Accent 3" w:semiHidden="0" w:uiPriority="63" w:unhideWhenUsed="0"/>
+    <w:lsdException w:name="Medium Shading 2 Accent 3" w:semiHidden="0" w:uiPriority="64" w:unhideWhenUsed="0"/>
+    <w:lsdException w:name="Medium List 1 Accent 3" w:semiHidden="0" w:uiPriority="65" w:unhideWhenUsed="0"/>
+    <w:lsdException w:name="Medium List 2 Accent 3" w:semiHidden="0" w:uiPriority="66" w:unhideWhenUsed="0"/>
+    <w:lsdException w:name="Medium Grid 1 Accent 3" w:semiHidden="0" w:uiPriority="67" w:unhideWhenUsed="0"/>
+    <w:lsdException w:name="Medium Grid 2 Accent 3" w:semiHidden="0" w:uiPriority="68" w:unhideWhenUsed="0"/>
+    <w:lsdException w:name="Medium Grid 3 Accent 3" w:semiHidden="0" w:uiPriority="69" w:unhideWhenUsed="0"/>
+    <w:lsdException w:name="Dark List Accent 3" w:semiHidden="0" w:uiPriority="70" w:unhideWhenUsed="0"/>
+    <w:lsdException w:name="Colorful Shading Accent 3" w:semiHidden="0" w:uiPriority="71" w:unhideWhenUsed="0"/>
+    <w:lsdException w:name="Colorful List Accent 3" w:semiHidden="0" w:uiPriority="72" w:unhideWhenUsed="0"/>
+    <w:lsdException w:name="Colorful Grid Accent 3" w:semiHidden="0" w:uiPriority="73" w:unhideWhenUsed="0"/>
+    <w:lsdException w:name="Light Shading Accent 4" w:semiHidden="0" w:uiPriority="60" w:unhideWhenUsed="0"/>
+    <w:lsdException w:name="Light List Accent 4" w:semiHidden="0" w:uiPriority="61" w:unhideWhenUsed="0"/>
+    <w:lsdException w:name="Light Grid Accent 4" w:semiHidden="0" w:uiPriority="62" w:unhideWhenUsed="0"/>
+    <w:lsdException w:name="Medium Shading 1 Accent 4" w:semiHidden="0" w:uiPriority="63" w:unhideWhenUsed="0"/>
+    <w:lsdException w:name="Medium Shading 2 Accent 4" w:semiHidden="0" w:uiPriority="64" w:unhideWhenUsed="0"/>
+    <w:lsdException w:name="Medium List 1 Accent 4" w:semiHidden="0" w:uiPriority="65" w:unhideWhenUsed="0"/>
+    <w:lsdException w:name="Medium List 2 Accent 4" w:semiHidden="0" w:uiPriority="66" w:unhideWhenUsed="0"/>
+    <w:lsdException w:name="Medium Grid 1 Accent 4" w:semiHidden="0" w:uiPriority="67" w:unhideWhenUsed="0"/>
+    <w:lsdException w:name="Medium Grid 2 Accent 4" w:semiHidden="0" w:uiPriority="68" w:unhideWhenUsed="0"/>
+    <w:lsdException w:name="Medium Grid 3 Accent 4" w:semiHidden="0" w:uiPriority="69" w:unhideWhenUsed="0"/>
+    <w:lsdException w:name="Dark List Accent 4" w:semiHidden="0" w:uiPriority="70" w:unhideWhenUsed="0"/>
+    <w:lsdException w:name="Colorful Shading Accent 4" w:semiHidden="0" w:uiPriority="71" w:unhideWhenUsed="0"/>
+    <w:lsdException w:name="Colorful List Accent 4" w:semiHidden="0" w:uiPriority="72" w:unhideWhenUsed="0"/>
+    <w:lsdException w:name="Colorful Grid Accent 4" w:semiHidden="0" w:uiPriority="73" w:unhideWhenUsed="0"/>
+    <w:lsdException w:name="Light Shading Accent 5" w:semiHidden="0" w:uiPriority="60" w:unhideWhenUsed="0"/>
+    <w:lsdException w:name="Light List Accent 5" w:semiHidden="0" w:uiPriority="61" w:unhideWhenUsed="0"/>
+    <w:lsdException w:name="Light Grid Accent 5" w:semiHidden="0" w:uiPriority="62" w:unhideWhenUsed="0"/>
+    <w:lsdException w:name="Medium Shading 1 Accent 5" w:semiHidden="0" w:uiPriority="63" w:unhideWhenUsed="0"/>
+    <w:lsdException w:name="Medium Shading 2 Accent 5" w:semiHidden="0" w:uiPriority="64" w:unhideWhenUsed="0"/>
+    <w:lsdException w:name="Medium List 1 Accent 5" w:semiHidden="0" w:uiPriority="65" w:unhideWhenUsed="0"/>
+    <w:lsdException w:name="Medium List 2 Accent 5" w:semiHidden="0" w:uiPriority="66" w:unhideWhenUsed="0"/>
+    <w:lsdException w:name="Medium Grid 1 Accent 5" w:semiHidden="0" w:uiPriority="67" w:unhideWhenUsed="0"/>
+    <w:lsdException w:name="Medium Grid 2 Accent 5" w:semiHidden="0" w:uiPriority="68" w:unhideWhenUsed="0"/>
+    <w:lsdException w:name="Medium Grid 3 Accent 5" w:semiHidden="0" w:uiPriority="69" w:unhideWhenUsed="0"/>
+    <w:lsdException w:name="Dark List Accent 5" w:semiHidden="0" w:uiPriority="70" w:unhideWhenUsed="0"/>
+    <w:lsdException w:name="Colorful Shading Accent 5" w:semiHidden="0" w:uiPriority="71" w:unhideWhenUsed="0"/>
+    <w:lsdException w:name="Colorful List Accent 5" w:semiHidden="0" w:uiPriority="72" w:unhideWhenUsed="0"/>
+    <w:lsdException w:name="Colorful Grid Accent 5" w:semiHidden="0" w:uiPriority="73" w:unhideWhenUsed="0"/>
+    <w:lsdException w:name="Light Shading Accent 6" w:semiHidden="0" w:uiPriority="60" w:unhideWhenUsed="0"/>
+    <w:lsdException w:name="Light List Accent 6" w:semiHidden="0" w:uiPriority="61" w:unhideWhenUsed="0"/>
+    <w:lsdException w:name="Light Grid Accent 6" w:semiHidden="0" w:uiPriority="62" w:unhideWhenUsed="0"/>
+    <w:lsdException w:name="Medium Shading 1 Accent 6" w:semiHidden="0" w:uiPriority="63" w:unhideWhenUsed="0"/>
+    <w:lsdException w:name="Medium Shading 2 Accent 6" w:semiHidden="0" w:uiPriority="64" w:unhideWhenUsed="0"/>
+    <w:lsdException w:name="Medium List 1 Accent 6" w:semiHidden="0" w:uiPriority="65" w:unhideWhenUsed="0"/>
+    <w:lsdException w:name="Medium List 2 Accent 6" w:semiHidden="0" w:uiPriority="66" w:unhideWhenUsed="0"/>
+    <w:lsdException w:name="Medium Grid 1 Accent 6" w:semiHidden="0" w:uiPriority="67" w:unhideWhenUsed="0"/>
+    <w:lsdException w:name="Medium Grid 2 Accent 6" w:semiHidden="0" w:uiPriority="68" w:unhideWhenUsed="0"/>
+    <w:lsdException w:name="Medium Grid 3 Accent 6" w:semiHidden="0" w:uiPriority="69" w:unhideWhenUsed="0"/>
+    <w:lsdException w:name="Dark List Accent 6" w:semiHidden="0" w:uiPriority="70" w:unhideWhenUsed="0"/>
+    <w:lsdException w:name="Colorful Shading Accent 6" w:semiHidden="0" w:uiPriority="71" w:unhideWhenUsed="0"/>
+    <w:lsdException w:name="Colorful List Accent 6" w:semiHidden="0" w:uiPriority="72" w:unhideWhenUsed="0"/>
+    <w:lsdException w:name="Colorful Grid Accent 6" w:semiHidden="0" w:uiPriority="73" w:unhideWhenUsed="0"/>
+    <w:lsdException w:name="Subtle Emphasis" w:semiHidden="0" w:uiPriority="19" w:unhideWhenUsed="0" w:qFormat="1"/>
+    <w:lsdException w:name="Intense Emphasis" w:semiHidden="0" w:uiPriority="21" w:unhideWhenUsed="0" w:qFormat="1"/>
+    <w:lsdException w:name="Subtle Reference" w:semiHidden="0" w:uiPriority="31" w:unhideWhenUsed="0" w:qFormat="1"/>
+    <w:lsdException w:name="Intense Reference" w:semiHidden="0" w:uiPriority="32" w:unhideWhenUsed="0" w:qFormat="1"/>
+    <w:lsdException w:name="Book Title" w:semiHidden="0" w:uiPriority="33" w:unhideWhenUsed="0" w:qFormat="1"/>
+    <w:lsdException w:name="Bibliography" w:uiPriority="37"/>
+    <w:lsdException w:name="TOC Heading" w:uiPriority="39" w:qFormat="1"/>
   </w:latentStyles>
   <w:style w:type="paragraph" w:default="1" w:styleId="Standard">
     <w:name w:val="Normal"/>
@@ -1994,6 +2111,371 @@
       <w:color w:val="1F4D78" w:themeColor="accent1" w:themeShade="7F"/>
       <w:sz w:val="24"/>
       <w:szCs w:val="24"/>
+    </w:rPr>
+  </w:style>
+  <w:style w:type="paragraph" w:styleId="Sprechblasentext">
+    <w:name w:val="Balloon Text"/>
+    <w:basedOn w:val="Standard"/>
+    <w:link w:val="SprechblasentextZchn"/>
+    <w:uiPriority w:val="99"/>
+    <w:semiHidden/>
+    <w:unhideWhenUsed/>
+    <w:rsid w:val="002571A3"/>
+    <w:pPr>
+      <w:spacing w:after="0" w:line="240" w:lineRule="auto"/>
+    </w:pPr>
+    <w:rPr>
+      <w:rFonts w:ascii="Tahoma" w:hAnsi="Tahoma" w:cs="Tahoma"/>
+      <w:sz w:val="16"/>
+      <w:szCs w:val="16"/>
+    </w:rPr>
+  </w:style>
+  <w:style w:type="character" w:customStyle="1" w:styleId="SprechblasentextZchn">
+    <w:name w:val="Sprechblasentext Zchn"/>
+    <w:basedOn w:val="Absatz-Standardschriftart"/>
+    <w:link w:val="Sprechblasentext"/>
+    <w:uiPriority w:val="99"/>
+    <w:semiHidden/>
+    <w:rsid w:val="002571A3"/>
+    <w:rPr>
+      <w:rFonts w:ascii="Tahoma" w:hAnsi="Tahoma" w:cs="Tahoma"/>
+      <w:sz w:val="16"/>
+      <w:szCs w:val="16"/>
+    </w:rPr>
+  </w:style>
+</w:styles>
+</file>
+
+<file path=word/stylesWithEffects.xml><?xml version="1.0" encoding="utf-8"?>
+<w:styles xmlns:wpc="http://schemas.microsoft.com/office/word/2010/wordprocessingCanvas" xmlns:mc="http://schemas.openxmlformats.org/markup-compatibility/2006" xmlns:o="urn:schemas-microsoft-com:office:office" xmlns:r="http://schemas.openxmlformats.org/officeDocument/2006/relationships" xmlns:m="http://schemas.openxmlformats.org/officeDocument/2006/math" xmlns:v="urn:schemas-microsoft-com:vml" xmlns:wp14="http://schemas.microsoft.com/office/word/2010/wordprocessingDrawing" xmlns:wp="http://schemas.openxmlformats.org/drawingml/2006/wordprocessingDrawing" xmlns:w10="urn:schemas-microsoft-com:office:word" xmlns:w="http://schemas.openxmlformats.org/wordprocessingml/2006/main" xmlns:w14="http://schemas.microsoft.com/office/word/2010/wordml" xmlns:wpg="http://schemas.microsoft.com/office/word/2010/wordprocessingGroup" xmlns:wpi="http://schemas.microsoft.com/office/word/2010/wordprocessingInk" xmlns:wne="http://schemas.microsoft.com/office/word/2006/wordml" xmlns:wps="http://schemas.microsoft.com/office/word/2010/wordprocessingShape" mc:Ignorable="w14 wp14">
+  <w:docDefaults>
+    <w:rPrDefault>
+      <w:rPr>
+        <w:rFonts w:asciiTheme="minorHAnsi" w:eastAsiaTheme="minorHAnsi" w:hAnsiTheme="minorHAnsi" w:cstheme="minorBidi"/>
+        <w:sz w:val="22"/>
+        <w:szCs w:val="22"/>
+        <w:lang w:val="de-CH" w:eastAsia="en-US" w:bidi="ar-SA"/>
+      </w:rPr>
+    </w:rPrDefault>
+    <w:pPrDefault>
+      <w:pPr>
+        <w:spacing w:after="160" w:line="259" w:lineRule="auto"/>
+      </w:pPr>
+    </w:pPrDefault>
+  </w:docDefaults>
+  <w:latentStyles w:defLockedState="0" w:defUIPriority="99" w:defSemiHidden="1" w:defUnhideWhenUsed="1" w:defQFormat="0" w:count="267">
+    <w:lsdException w:name="Normal" w:semiHidden="0" w:uiPriority="0" w:unhideWhenUsed="0" w:qFormat="1"/>
+    <w:lsdException w:name="heading 1" w:semiHidden="0" w:uiPriority="9" w:unhideWhenUsed="0" w:qFormat="1"/>
+    <w:lsdException w:name="heading 2" w:uiPriority="9" w:qFormat="1"/>
+    <w:lsdException w:name="heading 3" w:uiPriority="9" w:qFormat="1"/>
+    <w:lsdException w:name="heading 4" w:uiPriority="9" w:qFormat="1"/>
+    <w:lsdException w:name="heading 5" w:uiPriority="9" w:qFormat="1"/>
+    <w:lsdException w:name="heading 6" w:uiPriority="9" w:qFormat="1"/>
+    <w:lsdException w:name="heading 7" w:uiPriority="9" w:qFormat="1"/>
+    <w:lsdException w:name="heading 8" w:uiPriority="9" w:qFormat="1"/>
+    <w:lsdException w:name="heading 9" w:uiPriority="9" w:qFormat="1"/>
+    <w:lsdException w:name="toc 1" w:uiPriority="39"/>
+    <w:lsdException w:name="toc 2" w:uiPriority="39"/>
+    <w:lsdException w:name="toc 3" w:uiPriority="39"/>
+    <w:lsdException w:name="toc 4" w:uiPriority="39"/>
+    <w:lsdException w:name="toc 5" w:uiPriority="39"/>
+    <w:lsdException w:name="toc 6" w:uiPriority="39"/>
+    <w:lsdException w:name="toc 7" w:uiPriority="39"/>
+    <w:lsdException w:name="toc 8" w:uiPriority="39"/>
+    <w:lsdException w:name="toc 9" w:uiPriority="39"/>
+    <w:lsdException w:name="caption" w:uiPriority="35" w:qFormat="1"/>
+    <w:lsdException w:name="Title" w:semiHidden="0" w:uiPriority="10" w:unhideWhenUsed="0" w:qFormat="1"/>
+    <w:lsdException w:name="Default Paragraph Font" w:uiPriority="1"/>
+    <w:lsdException w:name="Subtitle" w:semiHidden="0" w:uiPriority="11" w:unhideWhenUsed="0" w:qFormat="1"/>
+    <w:lsdException w:name="Strong" w:semiHidden="0" w:uiPriority="22" w:unhideWhenUsed="0" w:qFormat="1"/>
+    <w:lsdException w:name="Emphasis" w:semiHidden="0" w:uiPriority="20" w:unhideWhenUsed="0" w:qFormat="1"/>
+    <w:lsdException w:name="Table Grid" w:semiHidden="0" w:uiPriority="39" w:unhideWhenUsed="0"/>
+    <w:lsdException w:name="Placeholder Text" w:unhideWhenUsed="0"/>
+    <w:lsdException w:name="No Spacing" w:semiHidden="0" w:uiPriority="1" w:unhideWhenUsed="0" w:qFormat="1"/>
+    <w:lsdException w:name="Light Shading" w:semiHidden="0" w:uiPriority="60" w:unhideWhenUsed="0"/>
+    <w:lsdException w:name="Light List" w:semiHidden="0" w:uiPriority="61" w:unhideWhenUsed="0"/>
+    <w:lsdException w:name="Light Grid" w:semiHidden="0" w:uiPriority="62" w:unhideWhenUsed="0"/>
+    <w:lsdException w:name="Medium Shading 1" w:semiHidden="0" w:uiPriority="63" w:unhideWhenUsed="0"/>
+    <w:lsdException w:name="Medium Shading 2" w:semiHidden="0" w:uiPriority="64" w:unhideWhenUsed="0"/>
+    <w:lsdException w:name="Medium List 1" w:semiHidden="0" w:uiPriority="65" w:unhideWhenUsed="0"/>
+    <w:lsdException w:name="Medium List 2" w:semiHidden="0" w:uiPriority="66" w:unhideWhenUsed="0"/>
+    <w:lsdException w:name="Medium Grid 1" w:semiHidden="0" w:uiPriority="67" w:unhideWhenUsed="0"/>
+    <w:lsdException w:name="Medium Grid 2" w:semiHidden="0" w:uiPriority="68" w:unhideWhenUsed="0"/>
+    <w:lsdException w:name="Medium Grid 3" w:semiHidden="0" w:uiPriority="69" w:unhideWhenUsed="0"/>
+    <w:lsdException w:name="Dark List" w:semiHidden="0" w:uiPriority="70" w:unhideWhenUsed="0"/>
+    <w:lsdException w:name="Colorful Shading" w:semiHidden="0" w:uiPriority="71" w:unhideWhenUsed="0"/>
+    <w:lsdException w:name="Colorful List" w:semiHidden="0" w:uiPriority="72" w:unhideWhenUsed="0"/>
+    <w:lsdException w:name="Colorful Grid" w:semiHidden="0" w:uiPriority="73" w:unhideWhenUsed="0"/>
+    <w:lsdException w:name="Light Shading Accent 1" w:semiHidden="0" w:uiPriority="60" w:unhideWhenUsed="0"/>
+    <w:lsdException w:name="Light List Accent 1" w:semiHidden="0" w:uiPriority="61" w:unhideWhenUsed="0"/>
+    <w:lsdException w:name="Light Grid Accent 1" w:semiHidden="0" w:uiPriority="62" w:unhideWhenUsed="0"/>
+    <w:lsdException w:name="Medium Shading 1 Accent 1" w:semiHidden="0" w:uiPriority="63" w:unhideWhenUsed="0"/>
+    <w:lsdException w:name="Medium Shading 2 Accent 1" w:semiHidden="0" w:uiPriority="64" w:unhideWhenUsed="0"/>
+    <w:lsdException w:name="Medium List 1 Accent 1" w:semiHidden="0" w:uiPriority="65" w:unhideWhenUsed="0"/>
+    <w:lsdException w:name="Revision" w:unhideWhenUsed="0"/>
+    <w:lsdException w:name="List Paragraph" w:semiHidden="0" w:uiPriority="34" w:unhideWhenUsed="0" w:qFormat="1"/>
+    <w:lsdException w:name="Quote" w:semiHidden="0" w:uiPriority="29" w:unhideWhenUsed="0" w:qFormat="1"/>
+    <w:lsdException w:name="Intense Quote" w:semiHidden="0" w:uiPriority="30" w:unhideWhenUsed="0" w:qFormat="1"/>
+    <w:lsdException w:name="Medium List 2 Accent 1" w:semiHidden="0" w:uiPriority="66" w:unhideWhenUsed="0"/>
+    <w:lsdException w:name="Medium Grid 1 Accent 1" w:semiHidden="0" w:uiPriority="67" w:unhideWhenUsed="0"/>
+    <w:lsdException w:name="Medium Grid 2 Accent 1" w:semiHidden="0" w:uiPriority="68" w:unhideWhenUsed="0"/>
+    <w:lsdException w:name="Medium Grid 3 Accent 1" w:semiHidden="0" w:uiPriority="69" w:unhideWhenUsed="0"/>
+    <w:lsdException w:name="Dark List Accent 1" w:semiHidden="0" w:uiPriority="70" w:unhideWhenUsed="0"/>
+    <w:lsdException w:name="Colorful Shading Accent 1" w:semiHidden="0" w:uiPriority="71" w:unhideWhenUsed="0"/>
+    <w:lsdException w:name="Colorful List Accent 1" w:semiHidden="0" w:uiPriority="72" w:unhideWhenUsed="0"/>
+    <w:lsdException w:name="Colorful Grid Accent 1" w:semiHidden="0" w:uiPriority="73" w:unhideWhenUsed="0"/>
+    <w:lsdException w:name="Light Shading Accent 2" w:semiHidden="0" w:uiPriority="60" w:unhideWhenUsed="0"/>
+    <w:lsdException w:name="Light List Accent 2" w:semiHidden="0" w:uiPriority="61" w:unhideWhenUsed="0"/>
+    <w:lsdException w:name="Light Grid Accent 2" w:semiHidden="0" w:uiPriority="62" w:unhideWhenUsed="0"/>
+    <w:lsdException w:name="Medium Shading 1 Accent 2" w:semiHidden="0" w:uiPriority="63" w:unhideWhenUsed="0"/>
+    <w:lsdException w:name="Medium Shading 2 Accent 2" w:semiHidden="0" w:uiPriority="64" w:unhideWhenUsed="0"/>
+    <w:lsdException w:name="Medium List 1 Accent 2" w:semiHidden="0" w:uiPriority="65" w:unhideWhenUsed="0"/>
+    <w:lsdException w:name="Medium List 2 Accent 2" w:semiHidden="0" w:uiPriority="66" w:unhideWhenUsed="0"/>
+    <w:lsdException w:name="Medium Grid 1 Accent 2" w:semiHidden="0" w:uiPriority="67" w:unhideWhenUsed="0"/>
+    <w:lsdException w:name="Medium Grid 2 Accent 2" w:semiHidden="0" w:uiPriority="68" w:unhideWhenUsed="0"/>
+    <w:lsdException w:name="Medium Grid 3 Accent 2" w:semiHidden="0" w:uiPriority="69" w:unhideWhenUsed="0"/>
+    <w:lsdException w:name="Dark List Accent 2" w:semiHidden="0" w:uiPriority="70" w:unhideWhenUsed="0"/>
+    <w:lsdException w:name="Colorful Shading Accent 2" w:semiHidden="0" w:uiPriority="71" w:unhideWhenUsed="0"/>
+    <w:lsdException w:name="Colorful List Accent 2" w:semiHidden="0" w:uiPriority="72" w:unhideWhenUsed="0"/>
+    <w:lsdException w:name="Colorful Grid Accent 2" w:semiHidden="0" w:uiPriority="73" w:unhideWhenUsed="0"/>
+    <w:lsdException w:name="Light Shading Accent 3" w:semiHidden="0" w:uiPriority="60" w:unhideWhenUsed="0"/>
+    <w:lsdException w:name="Light List Accent 3" w:semiHidden="0" w:uiPriority="61" w:unhideWhenUsed="0"/>
+    <w:lsdException w:name="Light Grid Accent 3" w:semiHidden="0" w:uiPriority="62" w:unhideWhenUsed="0"/>
+    <w:lsdException w:name="Medium Shading 1 Accent 3" w:semiHidden="0" w:uiPriority="63" w:unhideWhenUsed="0"/>
+    <w:lsdException w:name="Medium Shading 2 Accent 3" w:semiHidden="0" w:uiPriority="64" w:unhideWhenUsed="0"/>
+    <w:lsdException w:name="Medium List 1 Accent 3" w:semiHidden="0" w:uiPriority="65" w:unhideWhenUsed="0"/>
+    <w:lsdException w:name="Medium List 2 Accent 3" w:semiHidden="0" w:uiPriority="66" w:unhideWhenUsed="0"/>
+    <w:lsdException w:name="Medium Grid 1 Accent 3" w:semiHidden="0" w:uiPriority="67" w:unhideWhenUsed="0"/>
+    <w:lsdException w:name="Medium Grid 2 Accent 3" w:semiHidden="0" w:uiPriority="68" w:unhideWhenUsed="0"/>
+    <w:lsdException w:name="Medium Grid 3 Accent 3" w:semiHidden="0" w:uiPriority="69" w:unhideWhenUsed="0"/>
+    <w:lsdException w:name="Dark List Accent 3" w:semiHidden="0" w:uiPriority="70" w:unhideWhenUsed="0"/>
+    <w:lsdException w:name="Colorful Shading Accent 3" w:semiHidden="0" w:uiPriority="71" w:unhideWhenUsed="0"/>
+    <w:lsdException w:name="Colorful List Accent 3" w:semiHidden="0" w:uiPriority="72" w:unhideWhenUsed="0"/>
+    <w:lsdException w:name="Colorful Grid Accent 3" w:semiHidden="0" w:uiPriority="73" w:unhideWhenUsed="0"/>
+    <w:lsdException w:name="Light Shading Accent 4" w:semiHidden="0" w:uiPriority="60" w:unhideWhenUsed="0"/>
+    <w:lsdException w:name="Light List Accent 4" w:semiHidden="0" w:uiPriority="61" w:unhideWhenUsed="0"/>
+    <w:lsdException w:name="Light Grid Accent 4" w:semiHidden="0" w:uiPriority="62" w:unhideWhenUsed="0"/>
+    <w:lsdException w:name="Medium Shading 1 Accent 4" w:semiHidden="0" w:uiPriority="63" w:unhideWhenUsed="0"/>
+    <w:lsdException w:name="Medium Shading 2 Accent 4" w:semiHidden="0" w:uiPriority="64" w:unhideWhenUsed="0"/>
+    <w:lsdException w:name="Medium List 1 Accent 4" w:semiHidden="0" w:uiPriority="65" w:unhideWhenUsed="0"/>
+    <w:lsdException w:name="Medium List 2 Accent 4" w:semiHidden="0" w:uiPriority="66" w:unhideWhenUsed="0"/>
+    <w:lsdException w:name="Medium Grid 1 Accent 4" w:semiHidden="0" w:uiPriority="67" w:unhideWhenUsed="0"/>
+    <w:lsdException w:name="Medium Grid 2 Accent 4" w:semiHidden="0" w:uiPriority="68" w:unhideWhenUsed="0"/>
+    <w:lsdException w:name="Medium Grid 3 Accent 4" w:semiHidden="0" w:uiPriority="69" w:unhideWhenUsed="0"/>
+    <w:lsdException w:name="Dark List Accent 4" w:semiHidden="0" w:uiPriority="70" w:unhideWhenUsed="0"/>
+    <w:lsdException w:name="Colorful Shading Accent 4" w:semiHidden="0" w:uiPriority="71" w:unhideWhenUsed="0"/>
+    <w:lsdException w:name="Colorful List Accent 4" w:semiHidden="0" w:uiPriority="72" w:unhideWhenUsed="0"/>
+    <w:lsdException w:name="Colorful Grid Accent 4" w:semiHidden="0" w:uiPriority="73" w:unhideWhenUsed="0"/>
+    <w:lsdException w:name="Light Shading Accent 5" w:semiHidden="0" w:uiPriority="60" w:unhideWhenUsed="0"/>
+    <w:lsdException w:name="Light List Accent 5" w:semiHidden="0" w:uiPriority="61" w:unhideWhenUsed="0"/>
+    <w:lsdException w:name="Light Grid Accent 5" w:semiHidden="0" w:uiPriority="62" w:unhideWhenUsed="0"/>
+    <w:lsdException w:name="Medium Shading 1 Accent 5" w:semiHidden="0" w:uiPriority="63" w:unhideWhenUsed="0"/>
+    <w:lsdException w:name="Medium Shading 2 Accent 5" w:semiHidden="0" w:uiPriority="64" w:unhideWhenUsed="0"/>
+    <w:lsdException w:name="Medium List 1 Accent 5" w:semiHidden="0" w:uiPriority="65" w:unhideWhenUsed="0"/>
+    <w:lsdException w:name="Medium List 2 Accent 5" w:semiHidden="0" w:uiPriority="66" w:unhideWhenUsed="0"/>
+    <w:lsdException w:name="Medium Grid 1 Accent 5" w:semiHidden="0" w:uiPriority="67" w:unhideWhenUsed="0"/>
+    <w:lsdException w:name="Medium Grid 2 Accent 5" w:semiHidden="0" w:uiPriority="68" w:unhideWhenUsed="0"/>
+    <w:lsdException w:name="Medium Grid 3 Accent 5" w:semiHidden="0" w:uiPriority="69" w:unhideWhenUsed="0"/>
+    <w:lsdException w:name="Dark List Accent 5" w:semiHidden="0" w:uiPriority="70" w:unhideWhenUsed="0"/>
+    <w:lsdException w:name="Colorful Shading Accent 5" w:semiHidden="0" w:uiPriority="71" w:unhideWhenUsed="0"/>
+    <w:lsdException w:name="Colorful List Accent 5" w:semiHidden="0" w:uiPriority="72" w:unhideWhenUsed="0"/>
+    <w:lsdException w:name="Colorful Grid Accent 5" w:semiHidden="0" w:uiPriority="73" w:unhideWhenUsed="0"/>
+    <w:lsdException w:name="Light Shading Accent 6" w:semiHidden="0" w:uiPriority="60" w:unhideWhenUsed="0"/>
+    <w:lsdException w:name="Light List Accent 6" w:semiHidden="0" w:uiPriority="61" w:unhideWhenUsed="0"/>
+    <w:lsdException w:name="Light Grid Accent 6" w:semiHidden="0" w:uiPriority="62" w:unhideWhenUsed="0"/>
+    <w:lsdException w:name="Medium Shading 1 Accent 6" w:semiHidden="0" w:uiPriority="63" w:unhideWhenUsed="0"/>
+    <w:lsdException w:name="Medium Shading 2 Accent 6" w:semiHidden="0" w:uiPriority="64" w:unhideWhenUsed="0"/>
+    <w:lsdException w:name="Medium List 1 Accent 6" w:semiHidden="0" w:uiPriority="65" w:unhideWhenUsed="0"/>
+    <w:lsdException w:name="Medium List 2 Accent 6" w:semiHidden="0" w:uiPriority="66" w:unhideWhenUsed="0"/>
+    <w:lsdException w:name="Medium Grid 1 Accent 6" w:semiHidden="0" w:uiPriority="67" w:unhideWhenUsed="0"/>
+    <w:lsdException w:name="Medium Grid 2 Accent 6" w:semiHidden="0" w:uiPriority="68" w:unhideWhenUsed="0"/>
+    <w:lsdException w:name="Medium Grid 3 Accent 6" w:semiHidden="0" w:uiPriority="69" w:unhideWhenUsed="0"/>
+    <w:lsdException w:name="Dark List Accent 6" w:semiHidden="0" w:uiPriority="70" w:unhideWhenUsed="0"/>
+    <w:lsdException w:name="Colorful Shading Accent 6" w:semiHidden="0" w:uiPriority="71" w:unhideWhenUsed="0"/>
+    <w:lsdException w:name="Colorful List Accent 6" w:semiHidden="0" w:uiPriority="72" w:unhideWhenUsed="0"/>
+    <w:lsdException w:name="Colorful Grid Accent 6" w:semiHidden="0" w:uiPriority="73" w:unhideWhenUsed="0"/>
+    <w:lsdException w:name="Subtle Emphasis" w:semiHidden="0" w:uiPriority="19" w:unhideWhenUsed="0" w:qFormat="1"/>
+    <w:lsdException w:name="Intense Emphasis" w:semiHidden="0" w:uiPriority="21" w:unhideWhenUsed="0" w:qFormat="1"/>
+    <w:lsdException w:name="Subtle Reference" w:semiHidden="0" w:uiPriority="31" w:unhideWhenUsed="0" w:qFormat="1"/>
+    <w:lsdException w:name="Intense Reference" w:semiHidden="0" w:uiPriority="32" w:unhideWhenUsed="0" w:qFormat="1"/>
+    <w:lsdException w:name="Book Title" w:semiHidden="0" w:uiPriority="33" w:unhideWhenUsed="0" w:qFormat="1"/>
+    <w:lsdException w:name="Bibliography" w:uiPriority="37"/>
+    <w:lsdException w:name="TOC Heading" w:uiPriority="39" w:qFormat="1"/>
+  </w:latentStyles>
+  <w:style w:type="paragraph" w:default="1" w:styleId="Standard">
+    <w:name w:val="Normal"/>
+    <w:qFormat/>
+  </w:style>
+  <w:style w:type="paragraph" w:styleId="berschrift1">
+    <w:name w:val="heading 1"/>
+    <w:basedOn w:val="Standard"/>
+    <w:next w:val="Standard"/>
+    <w:link w:val="berschrift1Zchn"/>
+    <w:uiPriority w:val="9"/>
+    <w:qFormat/>
+    <w:rsid w:val="00B25452"/>
+    <w:pPr>
+      <w:keepNext/>
+      <w:keepLines/>
+      <w:spacing w:before="240" w:after="0"/>
+      <w:outlineLvl w:val="0"/>
+    </w:pPr>
+    <w:rPr>
+      <w:rFonts w:asciiTheme="majorHAnsi" w:eastAsiaTheme="majorEastAsia" w:hAnsiTheme="majorHAnsi" w:cstheme="majorBidi"/>
+      <w:color w:val="2E74B5" w:themeColor="accent1" w:themeShade="BF"/>
+      <w:sz w:val="32"/>
+      <w:szCs w:val="32"/>
+    </w:rPr>
+  </w:style>
+  <w:style w:type="paragraph" w:styleId="berschrift2">
+    <w:name w:val="heading 2"/>
+    <w:basedOn w:val="Standard"/>
+    <w:next w:val="Standard"/>
+    <w:link w:val="berschrift2Zchn"/>
+    <w:uiPriority w:val="9"/>
+    <w:unhideWhenUsed/>
+    <w:qFormat/>
+    <w:rsid w:val="00B25452"/>
+    <w:pPr>
+      <w:keepNext/>
+      <w:keepLines/>
+      <w:spacing w:before="40" w:after="0"/>
+      <w:outlineLvl w:val="1"/>
+    </w:pPr>
+    <w:rPr>
+      <w:rFonts w:asciiTheme="majorHAnsi" w:eastAsiaTheme="majorEastAsia" w:hAnsiTheme="majorHAnsi" w:cstheme="majorBidi"/>
+      <w:color w:val="2E74B5" w:themeColor="accent1" w:themeShade="BF"/>
+      <w:sz w:val="26"/>
+      <w:szCs w:val="26"/>
+    </w:rPr>
+  </w:style>
+  <w:style w:type="paragraph" w:styleId="berschrift3">
+    <w:name w:val="heading 3"/>
+    <w:basedOn w:val="Standard"/>
+    <w:next w:val="Standard"/>
+    <w:link w:val="berschrift3Zchn"/>
+    <w:uiPriority w:val="9"/>
+    <w:unhideWhenUsed/>
+    <w:qFormat/>
+    <w:rsid w:val="00B25452"/>
+    <w:pPr>
+      <w:keepNext/>
+      <w:keepLines/>
+      <w:spacing w:before="40" w:after="0"/>
+      <w:outlineLvl w:val="2"/>
+    </w:pPr>
+    <w:rPr>
+      <w:rFonts w:asciiTheme="majorHAnsi" w:eastAsiaTheme="majorEastAsia" w:hAnsiTheme="majorHAnsi" w:cstheme="majorBidi"/>
+      <w:color w:val="1F4D78" w:themeColor="accent1" w:themeShade="7F"/>
+      <w:sz w:val="24"/>
+      <w:szCs w:val="24"/>
+    </w:rPr>
+  </w:style>
+  <w:style w:type="character" w:default="1" w:styleId="Absatz-Standardschriftart">
+    <w:name w:val="Default Paragraph Font"/>
+    <w:uiPriority w:val="1"/>
+    <w:semiHidden/>
+    <w:unhideWhenUsed/>
+  </w:style>
+  <w:style w:type="table" w:default="1" w:styleId="NormaleTabelle">
+    <w:name w:val="Normal Table"/>
+    <w:uiPriority w:val="99"/>
+    <w:semiHidden/>
+    <w:unhideWhenUsed/>
+    <w:tblPr>
+      <w:tblInd w:w="0" w:type="dxa"/>
+      <w:tblCellMar>
+        <w:top w:w="0" w:type="dxa"/>
+        <w:left w:w="108" w:type="dxa"/>
+        <w:bottom w:w="0" w:type="dxa"/>
+        <w:right w:w="108" w:type="dxa"/>
+      </w:tblCellMar>
+    </w:tblPr>
+  </w:style>
+  <w:style w:type="numbering" w:default="1" w:styleId="KeineListe">
+    <w:name w:val="No List"/>
+    <w:uiPriority w:val="99"/>
+    <w:semiHidden/>
+    <w:unhideWhenUsed/>
+  </w:style>
+  <w:style w:type="paragraph" w:styleId="Listenabsatz">
+    <w:name w:val="List Paragraph"/>
+    <w:basedOn w:val="Standard"/>
+    <w:uiPriority w:val="34"/>
+    <w:qFormat/>
+    <w:rsid w:val="003933AC"/>
+    <w:pPr>
+      <w:ind w:left="720"/>
+      <w:contextualSpacing/>
+    </w:pPr>
+  </w:style>
+  <w:style w:type="character" w:customStyle="1" w:styleId="berschrift1Zchn">
+    <w:name w:val="Überschrift 1 Zchn"/>
+    <w:basedOn w:val="Absatz-Standardschriftart"/>
+    <w:link w:val="berschrift1"/>
+    <w:uiPriority w:val="9"/>
+    <w:rsid w:val="00B25452"/>
+    <w:rPr>
+      <w:rFonts w:asciiTheme="majorHAnsi" w:eastAsiaTheme="majorEastAsia" w:hAnsiTheme="majorHAnsi" w:cstheme="majorBidi"/>
+      <w:color w:val="2E74B5" w:themeColor="accent1" w:themeShade="BF"/>
+      <w:sz w:val="32"/>
+      <w:szCs w:val="32"/>
+    </w:rPr>
+  </w:style>
+  <w:style w:type="character" w:customStyle="1" w:styleId="berschrift2Zchn">
+    <w:name w:val="Überschrift 2 Zchn"/>
+    <w:basedOn w:val="Absatz-Standardschriftart"/>
+    <w:link w:val="berschrift2"/>
+    <w:uiPriority w:val="9"/>
+    <w:rsid w:val="00B25452"/>
+    <w:rPr>
+      <w:rFonts w:asciiTheme="majorHAnsi" w:eastAsiaTheme="majorEastAsia" w:hAnsiTheme="majorHAnsi" w:cstheme="majorBidi"/>
+      <w:color w:val="2E74B5" w:themeColor="accent1" w:themeShade="BF"/>
+      <w:sz w:val="26"/>
+      <w:szCs w:val="26"/>
+    </w:rPr>
+  </w:style>
+  <w:style w:type="character" w:customStyle="1" w:styleId="berschrift3Zchn">
+    <w:name w:val="Überschrift 3 Zchn"/>
+    <w:basedOn w:val="Absatz-Standardschriftart"/>
+    <w:link w:val="berschrift3"/>
+    <w:uiPriority w:val="9"/>
+    <w:rsid w:val="00B25452"/>
+    <w:rPr>
+      <w:rFonts w:asciiTheme="majorHAnsi" w:eastAsiaTheme="majorEastAsia" w:hAnsiTheme="majorHAnsi" w:cstheme="majorBidi"/>
+      <w:color w:val="1F4D78" w:themeColor="accent1" w:themeShade="7F"/>
+      <w:sz w:val="24"/>
+      <w:szCs w:val="24"/>
+    </w:rPr>
+  </w:style>
+  <w:style w:type="paragraph" w:styleId="Sprechblasentext">
+    <w:name w:val="Balloon Text"/>
+    <w:basedOn w:val="Standard"/>
+    <w:link w:val="SprechblasentextZchn"/>
+    <w:uiPriority w:val="99"/>
+    <w:semiHidden/>
+    <w:unhideWhenUsed/>
+    <w:rsid w:val="002571A3"/>
+    <w:pPr>
+      <w:spacing w:after="0" w:line="240" w:lineRule="auto"/>
+    </w:pPr>
+    <w:rPr>
+      <w:rFonts w:ascii="Tahoma" w:hAnsi="Tahoma" w:cs="Tahoma"/>
+      <w:sz w:val="16"/>
+      <w:szCs w:val="16"/>
+    </w:rPr>
+  </w:style>
+  <w:style w:type="character" w:customStyle="1" w:styleId="SprechblasentextZchn">
+    <w:name w:val="Sprechblasentext Zchn"/>
+    <w:basedOn w:val="Absatz-Standardschriftart"/>
+    <w:link w:val="Sprechblasentext"/>
+    <w:uiPriority w:val="99"/>
+    <w:semiHidden/>
+    <w:rsid w:val="002571A3"/>
+    <w:rPr>
+      <w:rFonts w:ascii="Tahoma" w:hAnsi="Tahoma" w:cs="Tahoma"/>
+      <w:sz w:val="16"/>
+      <w:szCs w:val="16"/>
     </w:rPr>
   </w:style>
 </w:styles>
@@ -2254,7 +2736,7 @@
   <a:extraClrSchemeLst/>
   <a:extLst>
     <a:ext uri="{05A4C25C-085E-4340-85A3-A5531E510DB2}">
-      <thm15:themeFamily xmlns:thm15="http://schemas.microsoft.com/office/thememl/2012/main" name="Office Theme" id="{62F939B6-93AF-4DB8-9C6B-D6C7DFDC589F}" vid="{4A3C46E8-61CC-4603-A589-7422A47A8E4A}"/>
+      <thm15:themeFamily xmlns:thm15="http://schemas.microsoft.com/office/thememl/2012/main" xmlns="" name="Office Theme" id="{62F939B6-93AF-4DB8-9C6B-D6C7DFDC589F}" vid="{4A3C46E8-61CC-4603-A589-7422A47A8E4A}"/>
     </a:ext>
   </a:extLst>
 </a:theme>

</xml_diff>